<commit_message>
Application y Audit modificados
</commit_message>
<xml_diff>
--- a/Acceptance Test/Acceptance test JUNTOS.docx
+++ b/Acceptance Test/Acceptance test JUNTOS.docx
@@ -606,13 +606,15 @@
                 <w:rFonts w:asciiTheme="minorHAnsi" w:hAnsiTheme="minorHAnsi" w:cstheme="minorHAnsi"/>
                 <w:sz w:val="24"/>
                 <w:szCs w:val="24"/>
-              </w:rPr>
-            </w:pPr>
-            <w:r>
-              <w:rPr>
-                <w:rFonts w:asciiTheme="minorHAnsi" w:hAnsiTheme="minorHAnsi" w:cstheme="minorHAnsi"/>
-                <w:sz w:val="24"/>
-                <w:szCs w:val="24"/>
+                <w:lang w:val="es-ES"/>
+              </w:rPr>
+            </w:pPr>
+            <w:r>
+              <w:rPr>
+                <w:rFonts w:asciiTheme="minorHAnsi" w:hAnsiTheme="minorHAnsi" w:cstheme="minorHAnsi"/>
+                <w:sz w:val="24"/>
+                <w:szCs w:val="24"/>
+                <w:lang w:val="es-ES"/>
               </w:rPr>
               <w:t>Morillas Vera, Adrián.</w:t>
             </w:r>
@@ -709,6 +711,7 @@
                 <w:rFonts w:asciiTheme="minorHAnsi" w:hAnsiTheme="minorHAnsi" w:cstheme="minorHAnsi"/>
                 <w:sz w:val="24"/>
                 <w:szCs w:val="24"/>
+                <w:lang w:val="es-ES"/>
               </w:rPr>
             </w:pPr>
             <w:r>
@@ -901,7 +904,6 @@
           <w:docPartUnique/>
         </w:docPartObj>
       </w:sdtPr>
-      <w:sdtEndPr/>
       <w:sdtContent>
         <w:p>
           <w:pPr>
@@ -1213,9 +1215,7 @@
               <w:tab w:val="right" w:leader="dot" w:pos="9016"/>
             </w:tabs>
             <w:rPr>
-              <w:rFonts w:eastAsiaTheme="minorEastAsia"/>
               <w:noProof/>
-              <w:lang w:val="es-ES" w:eastAsia="es-ES"/>
             </w:rPr>
           </w:pPr>
           <w:hyperlink w:anchor="_Toc8296731" w:history="1">
@@ -1224,7 +1224,21 @@
                 <w:rStyle w:val="Hipervnculo"/>
                 <w:noProof/>
               </w:rPr>
-              <w:t>UC8.2 Edit personal data company (Acme-Hacker-Rank)</w:t>
+              <w:t>UC8.2 Edit pers</w:t>
+            </w:r>
+            <w:r>
+              <w:rPr>
+                <w:rStyle w:val="Hipervnculo"/>
+                <w:noProof/>
+              </w:rPr>
+              <w:t>a</w:t>
+            </w:r>
+            <w:r>
+              <w:rPr>
+                <w:rStyle w:val="Hipervnculo"/>
+                <w:noProof/>
+              </w:rPr>
+              <w:t>onal data company (Acme-Hacker-Rank)</w:t>
             </w:r>
             <w:r>
               <w:rPr>
@@ -1275,6 +1289,32 @@
               <w:fldChar w:fldCharType="end"/>
             </w:r>
           </w:hyperlink>
+        </w:p>
+        <w:p>
+          <w:r>
+            <w:t>UC9.3 Manage Applications company (Acme-Hacker-Rank) …………………………………………………………</w:t>
+          </w:r>
+          <w:proofErr w:type="gramStart"/>
+          <w:r>
+            <w:t>…..</w:t>
+          </w:r>
+          <w:proofErr w:type="gramEnd"/>
+          <w:r>
+            <w:t>7</w:t>
+          </w:r>
+        </w:p>
+        <w:p>
+          <w:r>
+            <w:t>UC10 Manage Applications hacker (Acme-Hacker-Rank) ………………………………………………………………</w:t>
+          </w:r>
+          <w:proofErr w:type="gramStart"/>
+          <w:r>
+            <w:t>…..</w:t>
+          </w:r>
+          <w:proofErr w:type="gramEnd"/>
+          <w:r>
+            <w:t>7</w:t>
+          </w:r>
         </w:p>
         <w:p>
           <w:pPr>
@@ -5010,13 +5050,8 @@
       <w:bookmarkStart w:id="10" w:name="_Toc8296732"/>
       <w:r>
         <w:lastRenderedPageBreak/>
-        <w:t xml:space="preserve">UC11.1 Register an </w:t>
+        <w:t>UC9.3 Manage Applications Company (Acme-Hacker-Rank)</w:t>
       </w:r>
-      <w:bookmarkEnd w:id="9"/>
-      <w:r>
-        <w:t>administrator (Acme-Hacker-Rank)</w:t>
-      </w:r>
-      <w:bookmarkEnd w:id="10"/>
     </w:p>
     <w:p/>
     <w:p>
@@ -5042,7 +5077,119 @@
           <w:sz w:val="24"/>
           <w:szCs w:val="24"/>
         </w:rPr>
-        <w:t>An administrator wants to create a new account for an administrator.</w:t>
+        <w:t>A</w:t>
+      </w:r>
+      <w:r>
+        <w:rPr>
+          <w:rFonts w:asciiTheme="minorHAnsi" w:hAnsiTheme="minorHAnsi" w:cstheme="minorHAnsi"/>
+          <w:sz w:val="24"/>
+          <w:szCs w:val="24"/>
+        </w:rPr>
+        <w:t xml:space="preserve"> company </w:t>
+      </w:r>
+      <w:r>
+        <w:rPr>
+          <w:rFonts w:asciiTheme="minorHAnsi" w:hAnsiTheme="minorHAnsi" w:cstheme="minorHAnsi"/>
+          <w:sz w:val="24"/>
+          <w:szCs w:val="24"/>
+        </w:rPr>
+        <w:t xml:space="preserve">wants to manage </w:t>
+      </w:r>
+      <w:r>
+        <w:rPr>
+          <w:rFonts w:asciiTheme="minorHAnsi" w:hAnsiTheme="minorHAnsi" w:cstheme="minorHAnsi"/>
+          <w:sz w:val="24"/>
+          <w:szCs w:val="24"/>
+        </w:rPr>
+        <w:t>its applications</w:t>
+      </w:r>
+      <w:r>
+        <w:rPr>
+          <w:rFonts w:asciiTheme="minorHAnsi" w:hAnsiTheme="minorHAnsi" w:cstheme="minorHAnsi"/>
+          <w:sz w:val="24"/>
+          <w:szCs w:val="24"/>
+        </w:rPr>
+        <w:t xml:space="preserve">, so he/she logs in as </w:t>
+      </w:r>
+      <w:r>
+        <w:rPr>
+          <w:rFonts w:asciiTheme="minorHAnsi" w:hAnsiTheme="minorHAnsi" w:cstheme="minorHAnsi"/>
+          <w:sz w:val="24"/>
+          <w:szCs w:val="24"/>
+        </w:rPr>
+        <w:t>company</w:t>
+      </w:r>
+      <w:r>
+        <w:rPr>
+          <w:rFonts w:asciiTheme="minorHAnsi" w:hAnsiTheme="minorHAnsi" w:cstheme="minorHAnsi"/>
+          <w:sz w:val="24"/>
+          <w:szCs w:val="24"/>
+        </w:rPr>
+        <w:t xml:space="preserve">1, then he/she </w:t>
+      </w:r>
+      <w:r>
+        <w:rPr>
+          <w:rFonts w:asciiTheme="minorHAnsi" w:hAnsiTheme="minorHAnsi" w:cstheme="minorHAnsi"/>
+          <w:sz w:val="24"/>
+          <w:szCs w:val="24"/>
+        </w:rPr>
+        <w:t>list</w:t>
+      </w:r>
+      <w:r>
+        <w:rPr>
+          <w:rFonts w:asciiTheme="minorHAnsi" w:hAnsiTheme="minorHAnsi" w:cstheme="minorHAnsi"/>
+          <w:sz w:val="24"/>
+          <w:szCs w:val="24"/>
+        </w:rPr>
+        <w:t xml:space="preserve"> </w:t>
+      </w:r>
+      <w:r>
+        <w:rPr>
+          <w:rFonts w:asciiTheme="minorHAnsi" w:hAnsiTheme="minorHAnsi" w:cstheme="minorHAnsi"/>
+          <w:sz w:val="24"/>
+          <w:szCs w:val="24"/>
+        </w:rPr>
+        <w:t>their applications</w:t>
+      </w:r>
+      <w:r>
+        <w:rPr>
+          <w:rFonts w:asciiTheme="minorHAnsi" w:hAnsiTheme="minorHAnsi" w:cstheme="minorHAnsi"/>
+          <w:sz w:val="24"/>
+          <w:szCs w:val="24"/>
+        </w:rPr>
+        <w:t xml:space="preserve">, and finally </w:t>
+      </w:r>
+      <w:r>
+        <w:rPr>
+          <w:rFonts w:asciiTheme="minorHAnsi" w:hAnsiTheme="minorHAnsi" w:cstheme="minorHAnsi"/>
+          <w:sz w:val="24"/>
+          <w:szCs w:val="24"/>
+        </w:rPr>
+        <w:t>update</w:t>
+      </w:r>
+      <w:r>
+        <w:rPr>
+          <w:rFonts w:asciiTheme="minorHAnsi" w:hAnsiTheme="minorHAnsi" w:cstheme="minorHAnsi"/>
+          <w:sz w:val="24"/>
+          <w:szCs w:val="24"/>
+        </w:rPr>
+        <w:t xml:space="preserve"> the </w:t>
+      </w:r>
+      <w:r>
+        <w:rPr>
+          <w:rFonts w:asciiTheme="minorHAnsi" w:hAnsiTheme="minorHAnsi" w:cstheme="minorHAnsi"/>
+          <w:sz w:val="24"/>
+          <w:szCs w:val="24"/>
+        </w:rPr>
+        <w:t>application</w:t>
+      </w:r>
+      <w:r>
+        <w:rPr>
+          <w:rFonts w:asciiTheme="minorHAnsi" w:hAnsiTheme="minorHAnsi" w:cstheme="minorHAnsi"/>
+          <w:sz w:val="24"/>
+          <w:szCs w:val="24"/>
+        </w:rPr>
+        <w:t>.</w:t>
       </w:r>
     </w:p>
     <w:p>
@@ -5073,7 +5220,1501 @@
           <w:sz w:val="24"/>
           <w:szCs w:val="24"/>
         </w:rPr>
-        <w:t>First click on “Login” and fill the log in with the user “admin1” and the password “admin1”.</w:t>
+        <w:t>First click on “Login” and fill the log in with the user “</w:t>
+      </w:r>
+      <w:r>
+        <w:rPr>
+          <w:rFonts w:asciiTheme="minorHAnsi" w:hAnsiTheme="minorHAnsi" w:cstheme="minorHAnsi"/>
+          <w:sz w:val="24"/>
+          <w:szCs w:val="24"/>
+        </w:rPr>
+        <w:t>company1</w:t>
+      </w:r>
+      <w:r>
+        <w:rPr>
+          <w:rFonts w:asciiTheme="minorHAnsi" w:hAnsiTheme="minorHAnsi" w:cstheme="minorHAnsi"/>
+          <w:sz w:val="24"/>
+          <w:szCs w:val="24"/>
+        </w:rPr>
+        <w:t>” and the password “</w:t>
+      </w:r>
+      <w:r>
+        <w:rPr>
+          <w:rFonts w:asciiTheme="minorHAnsi" w:hAnsiTheme="minorHAnsi" w:cstheme="minorHAnsi"/>
+          <w:sz w:val="24"/>
+          <w:szCs w:val="24"/>
+        </w:rPr>
+        <w:t>company1</w:t>
+      </w:r>
+      <w:r>
+        <w:rPr>
+          <w:rFonts w:asciiTheme="minorHAnsi" w:hAnsiTheme="minorHAnsi" w:cstheme="minorHAnsi"/>
+          <w:sz w:val="24"/>
+          <w:szCs w:val="24"/>
+        </w:rPr>
+        <w:t>”.</w:t>
+      </w:r>
+    </w:p>
+    <w:p>
+      <w:pPr>
+        <w:pStyle w:val="Notes"/>
+      </w:pPr>
+    </w:p>
+    <w:p>
+      <w:pPr>
+        <w:pStyle w:val="Subttulo"/>
+      </w:pPr>
+      <w:r>
+        <w:t>Tests</w:t>
+      </w:r>
+    </w:p>
+    <w:tbl>
+      <w:tblPr>
+        <w:tblStyle w:val="Cuadrculavistosa-nfasis1"/>
+        <w:tblW w:w="0" w:type="auto"/>
+        <w:tblLook w:val="06A0" w:firstRow="1" w:lastRow="0" w:firstColumn="1" w:lastColumn="0" w:noHBand="1" w:noVBand="1"/>
+      </w:tblPr>
+      <w:tblGrid>
+        <w:gridCol w:w="1517"/>
+        <w:gridCol w:w="7509"/>
+      </w:tblGrid>
+      <w:tr>
+        <w:trPr>
+          <w:cnfStyle w:val="100000000000" w:firstRow="1" w:lastRow="0" w:firstColumn="0" w:lastColumn="0" w:oddVBand="0" w:evenVBand="0" w:oddHBand="0" w:evenHBand="0" w:firstRowFirstColumn="0" w:firstRowLastColumn="0" w:lastRowFirstColumn="0" w:lastRowLastColumn="0"/>
+        </w:trPr>
+        <w:tc>
+          <w:tcPr>
+            <w:cnfStyle w:val="001000000100" w:firstRow="0" w:lastRow="0" w:firstColumn="1" w:lastColumn="0" w:oddVBand="0" w:evenVBand="0" w:oddHBand="0" w:evenHBand="0" w:firstRowFirstColumn="1" w:firstRowLastColumn="0" w:lastRowFirstColumn="0" w:lastRowLastColumn="0"/>
+            <w:tcW w:w="9242" w:type="dxa"/>
+            <w:gridSpan w:val="2"/>
+            <w:tcBorders>
+              <w:top w:val="nil"/>
+              <w:bottom w:val="single" w:sz="4" w:space="0" w:color="FFFFFF" w:themeColor="background1"/>
+            </w:tcBorders>
+            <w:shd w:val="clear" w:color="auto" w:fill="1F497D" w:themeFill="text2"/>
+          </w:tcPr>
+          <w:p>
+            <w:pPr>
+              <w:rPr>
+                <w:rStyle w:val="Textoennegrita"/>
+              </w:rPr>
+            </w:pPr>
+            <w:r>
+              <w:rPr>
+                <w:rStyle w:val="Textoennegrita"/>
+              </w:rPr>
+              <w:t>Test</w:t>
+            </w:r>
+            <w:r>
+              <w:rPr>
+                <w:rStyle w:val="Textoennegrita"/>
+              </w:rPr>
+              <w:t xml:space="preserve"> &lt;#</w:t>
+            </w:r>
+            <w:r>
+              <w:rPr>
+                <w:rStyle w:val="Textoennegrita"/>
+              </w:rPr>
+              <w:t>1</w:t>
+            </w:r>
+            <w:r>
+              <w:rPr>
+                <w:rStyle w:val="Textoennegrita"/>
+              </w:rPr>
+              <w:t xml:space="preserve">&gt; </w:t>
+            </w:r>
+          </w:p>
+        </w:tc>
+      </w:tr>
+      <w:tr>
+        <w:tc>
+          <w:tcPr>
+            <w:cnfStyle w:val="001000000000" w:firstRow="0" w:lastRow="0" w:firstColumn="1" w:lastColumn="0" w:oddVBand="0" w:evenVBand="0" w:oddHBand="0" w:evenHBand="0" w:firstRowFirstColumn="0" w:firstRowLastColumn="0" w:lastRowFirstColumn="0" w:lastRowLastColumn="0"/>
+            <w:tcW w:w="1526" w:type="dxa"/>
+            <w:tcBorders>
+              <w:top w:val="single" w:sz="4" w:space="0" w:color="FFFFFF" w:themeColor="background1"/>
+              <w:bottom w:val="single" w:sz="4" w:space="0" w:color="FFFFFF" w:themeColor="background1"/>
+            </w:tcBorders>
+            <w:shd w:val="clear" w:color="auto" w:fill="1F497D" w:themeFill="text2"/>
+          </w:tcPr>
+          <w:p>
+            <w:pPr>
+              <w:rPr>
+                <w:rStyle w:val="Textoennegrita"/>
+              </w:rPr>
+            </w:pPr>
+            <w:r>
+              <w:rPr>
+                <w:rStyle w:val="Textoennegrita"/>
+              </w:rPr>
+              <w:t>Description</w:t>
+            </w:r>
+          </w:p>
+        </w:tc>
+        <w:tc>
+          <w:tcPr>
+            <w:tcW w:w="7716" w:type="dxa"/>
+            <w:tcBorders>
+              <w:top w:val="single" w:sz="4" w:space="0" w:color="FFFFFF" w:themeColor="background1"/>
+              <w:bottom w:val="single" w:sz="4" w:space="0" w:color="FFFFFF" w:themeColor="background1"/>
+            </w:tcBorders>
+          </w:tcPr>
+          <w:p>
+            <w:pPr>
+              <w:pStyle w:val="Notes"/>
+              <w:cnfStyle w:val="000000000000" w:firstRow="0" w:lastRow="0" w:firstColumn="0" w:lastColumn="0" w:oddVBand="0" w:evenVBand="0" w:oddHBand="0" w:evenHBand="0" w:firstRowFirstColumn="0" w:firstRowLastColumn="0" w:lastRowFirstColumn="0" w:lastRowLastColumn="0"/>
+              <w:rPr>
+                <w:rFonts w:asciiTheme="minorHAnsi" w:hAnsiTheme="minorHAnsi" w:cstheme="minorHAnsi"/>
+                <w:sz w:val="24"/>
+                <w:szCs w:val="24"/>
+              </w:rPr>
+            </w:pPr>
+            <w:r>
+              <w:rPr>
+                <w:rFonts w:asciiTheme="minorHAnsi" w:hAnsiTheme="minorHAnsi" w:cstheme="minorHAnsi"/>
+                <w:sz w:val="24"/>
+                <w:szCs w:val="24"/>
+              </w:rPr>
+              <w:t>Click on “</w:t>
+            </w:r>
+            <w:r>
+              <w:rPr>
+                <w:rFonts w:asciiTheme="minorHAnsi" w:hAnsiTheme="minorHAnsi" w:cstheme="minorHAnsi"/>
+                <w:sz w:val="24"/>
+                <w:szCs w:val="24"/>
+              </w:rPr>
+              <w:t>Company&gt;</w:t>
+            </w:r>
+            <w:r>
+              <w:rPr>
+                <w:rFonts w:asciiTheme="minorHAnsi" w:hAnsiTheme="minorHAnsi" w:cstheme="minorHAnsi"/>
+                <w:sz w:val="24"/>
+                <w:szCs w:val="24"/>
+              </w:rPr>
+              <w:t xml:space="preserve"> </w:t>
+            </w:r>
+            <w:r>
+              <w:rPr>
+                <w:rFonts w:asciiTheme="minorHAnsi" w:hAnsiTheme="minorHAnsi" w:cstheme="minorHAnsi"/>
+                <w:sz w:val="24"/>
+                <w:szCs w:val="24"/>
+              </w:rPr>
+              <w:t>List of positions</w:t>
+            </w:r>
+            <w:r>
+              <w:rPr>
+                <w:rFonts w:asciiTheme="minorHAnsi" w:hAnsiTheme="minorHAnsi" w:cstheme="minorHAnsi"/>
+                <w:sz w:val="24"/>
+                <w:szCs w:val="24"/>
+              </w:rPr>
+              <w:t>”, then on the first row click on “</w:t>
+            </w:r>
+            <w:r>
+              <w:rPr>
+                <w:rFonts w:asciiTheme="minorHAnsi" w:hAnsiTheme="minorHAnsi" w:cstheme="minorHAnsi"/>
+                <w:sz w:val="24"/>
+                <w:szCs w:val="24"/>
+              </w:rPr>
+              <w:t>Applications</w:t>
+            </w:r>
+            <w:r>
+              <w:rPr>
+                <w:rFonts w:asciiTheme="minorHAnsi" w:hAnsiTheme="minorHAnsi" w:cstheme="minorHAnsi"/>
+                <w:sz w:val="24"/>
+                <w:szCs w:val="24"/>
+              </w:rPr>
+              <w:t>”.</w:t>
+            </w:r>
+          </w:p>
+        </w:tc>
+      </w:tr>
+      <w:tr>
+        <w:tc>
+          <w:tcPr>
+            <w:cnfStyle w:val="001000000000" w:firstRow="0" w:lastRow="0" w:firstColumn="1" w:lastColumn="0" w:oddVBand="0" w:evenVBand="0" w:oddHBand="0" w:evenHBand="0" w:firstRowFirstColumn="0" w:firstRowLastColumn="0" w:lastRowFirstColumn="0" w:lastRowLastColumn="0"/>
+            <w:tcW w:w="1526" w:type="dxa"/>
+            <w:tcBorders>
+              <w:top w:val="single" w:sz="4" w:space="0" w:color="FFFFFF" w:themeColor="background1"/>
+              <w:bottom w:val="single" w:sz="4" w:space="0" w:color="FFFFFF" w:themeColor="background1"/>
+            </w:tcBorders>
+            <w:shd w:val="clear" w:color="auto" w:fill="1F497D" w:themeFill="text2"/>
+          </w:tcPr>
+          <w:p>
+            <w:pPr>
+              <w:rPr>
+                <w:rStyle w:val="Textoennegrita"/>
+              </w:rPr>
+            </w:pPr>
+            <w:r>
+              <w:rPr>
+                <w:rStyle w:val="Textoennegrita"/>
+              </w:rPr>
+              <w:t>Expected</w:t>
+            </w:r>
+          </w:p>
+        </w:tc>
+        <w:tc>
+          <w:tcPr>
+            <w:tcW w:w="7716" w:type="dxa"/>
+            <w:tcBorders>
+              <w:top w:val="single" w:sz="4" w:space="0" w:color="FFFFFF" w:themeColor="background1"/>
+              <w:bottom w:val="single" w:sz="4" w:space="0" w:color="FFFFFF" w:themeColor="background1"/>
+            </w:tcBorders>
+          </w:tcPr>
+          <w:p>
+            <w:pPr>
+              <w:pStyle w:val="Notes"/>
+              <w:cnfStyle w:val="000000000000" w:firstRow="0" w:lastRow="0" w:firstColumn="0" w:lastColumn="0" w:oddVBand="0" w:evenVBand="0" w:oddHBand="0" w:evenHBand="0" w:firstRowFirstColumn="0" w:firstRowLastColumn="0" w:lastRowFirstColumn="0" w:lastRowLastColumn="0"/>
+              <w:rPr>
+                <w:rFonts w:asciiTheme="minorHAnsi" w:hAnsiTheme="minorHAnsi" w:cstheme="minorHAnsi"/>
+                <w:sz w:val="24"/>
+                <w:szCs w:val="24"/>
+              </w:rPr>
+            </w:pPr>
+            <w:r>
+              <w:rPr>
+                <w:rFonts w:asciiTheme="minorHAnsi" w:hAnsiTheme="minorHAnsi" w:cstheme="minorHAnsi"/>
+                <w:sz w:val="24"/>
+                <w:szCs w:val="24"/>
+              </w:rPr>
+              <w:t xml:space="preserve">The system must redirect you to the list of your </w:t>
+            </w:r>
+            <w:r>
+              <w:rPr>
+                <w:rFonts w:asciiTheme="minorHAnsi" w:hAnsiTheme="minorHAnsi" w:cstheme="minorHAnsi"/>
+                <w:sz w:val="24"/>
+                <w:szCs w:val="24"/>
+              </w:rPr>
+              <w:t>applications that are in final mode whether they are submitted, accepted or rejected</w:t>
+            </w:r>
+            <w:r>
+              <w:rPr>
+                <w:rFonts w:asciiTheme="minorHAnsi" w:hAnsiTheme="minorHAnsi" w:cstheme="minorHAnsi"/>
+                <w:sz w:val="24"/>
+                <w:szCs w:val="24"/>
+              </w:rPr>
+              <w:t>.</w:t>
+            </w:r>
+          </w:p>
+        </w:tc>
+      </w:tr>
+      <w:tr>
+        <w:tc>
+          <w:tcPr>
+            <w:cnfStyle w:val="001000000000" w:firstRow="0" w:lastRow="0" w:firstColumn="1" w:lastColumn="0" w:oddVBand="0" w:evenVBand="0" w:oddHBand="0" w:evenHBand="0" w:firstRowFirstColumn="0" w:firstRowLastColumn="0" w:lastRowFirstColumn="0" w:lastRowLastColumn="0"/>
+            <w:tcW w:w="1526" w:type="dxa"/>
+            <w:tcBorders>
+              <w:top w:val="single" w:sz="4" w:space="0" w:color="FFFFFF" w:themeColor="background1"/>
+              <w:bottom w:val="single" w:sz="4" w:space="0" w:color="FFFFFF" w:themeColor="background1"/>
+            </w:tcBorders>
+            <w:shd w:val="clear" w:color="auto" w:fill="1F497D" w:themeFill="text2"/>
+          </w:tcPr>
+          <w:p>
+            <w:pPr>
+              <w:rPr>
+                <w:rStyle w:val="Textoennegrita"/>
+              </w:rPr>
+            </w:pPr>
+            <w:r>
+              <w:rPr>
+                <w:rStyle w:val="Textoennegrita"/>
+              </w:rPr>
+              <w:t>Outcome</w:t>
+            </w:r>
+          </w:p>
+        </w:tc>
+        <w:tc>
+          <w:tcPr>
+            <w:tcW w:w="7716" w:type="dxa"/>
+            <w:tcBorders>
+              <w:top w:val="single" w:sz="4" w:space="0" w:color="FFFFFF" w:themeColor="background1"/>
+              <w:bottom w:val="single" w:sz="4" w:space="0" w:color="FFFFFF" w:themeColor="background1"/>
+            </w:tcBorders>
+          </w:tcPr>
+          <w:p>
+            <w:pPr>
+              <w:pStyle w:val="Notes"/>
+              <w:cnfStyle w:val="000000000000" w:firstRow="0" w:lastRow="0" w:firstColumn="0" w:lastColumn="0" w:oddVBand="0" w:evenVBand="0" w:oddHBand="0" w:evenHBand="0" w:firstRowFirstColumn="0" w:firstRowLastColumn="0" w:lastRowFirstColumn="0" w:lastRowLastColumn="0"/>
+              <w:rPr>
+                <w:rFonts w:asciiTheme="minorHAnsi" w:hAnsiTheme="minorHAnsi" w:cstheme="minorHAnsi"/>
+                <w:sz w:val="24"/>
+                <w:szCs w:val="24"/>
+              </w:rPr>
+            </w:pPr>
+          </w:p>
+        </w:tc>
+      </w:tr>
+      <w:tr>
+        <w:tc>
+          <w:tcPr>
+            <w:cnfStyle w:val="001000000000" w:firstRow="0" w:lastRow="0" w:firstColumn="1" w:lastColumn="0" w:oddVBand="0" w:evenVBand="0" w:oddHBand="0" w:evenHBand="0" w:firstRowFirstColumn="0" w:firstRowLastColumn="0" w:lastRowFirstColumn="0" w:lastRowLastColumn="0"/>
+            <w:tcW w:w="1526" w:type="dxa"/>
+            <w:tcBorders>
+              <w:top w:val="single" w:sz="4" w:space="0" w:color="FFFFFF" w:themeColor="background1"/>
+              <w:bottom w:val="nil"/>
+            </w:tcBorders>
+            <w:shd w:val="clear" w:color="auto" w:fill="1F497D" w:themeFill="text2"/>
+          </w:tcPr>
+          <w:p>
+            <w:pPr>
+              <w:rPr>
+                <w:rStyle w:val="Textoennegrita"/>
+              </w:rPr>
+            </w:pPr>
+            <w:r>
+              <w:rPr>
+                <w:rStyle w:val="Textoennegrita"/>
+              </w:rPr>
+              <w:t>Notes</w:t>
+            </w:r>
+          </w:p>
+        </w:tc>
+        <w:tc>
+          <w:tcPr>
+            <w:tcW w:w="7716" w:type="dxa"/>
+            <w:tcBorders>
+              <w:top w:val="single" w:sz="4" w:space="0" w:color="FFFFFF" w:themeColor="background1"/>
+              <w:bottom w:val="nil"/>
+            </w:tcBorders>
+          </w:tcPr>
+          <w:p>
+            <w:pPr>
+              <w:pStyle w:val="Notes"/>
+              <w:cnfStyle w:val="000000000000" w:firstRow="0" w:lastRow="0" w:firstColumn="0" w:lastColumn="0" w:oddVBand="0" w:evenVBand="0" w:oddHBand="0" w:evenHBand="0" w:firstRowFirstColumn="0" w:firstRowLastColumn="0" w:lastRowFirstColumn="0" w:lastRowLastColumn="0"/>
+              <w:rPr>
+                <w:rFonts w:asciiTheme="minorHAnsi" w:hAnsiTheme="minorHAnsi" w:cstheme="minorHAnsi"/>
+                <w:sz w:val="24"/>
+                <w:szCs w:val="24"/>
+              </w:rPr>
+            </w:pPr>
+            <w:r>
+              <w:rPr>
+                <w:rFonts w:asciiTheme="minorHAnsi" w:hAnsiTheme="minorHAnsi" w:cstheme="minorHAnsi"/>
+                <w:sz w:val="24"/>
+                <w:szCs w:val="24"/>
+              </w:rPr>
+              <w:t>None.</w:t>
+            </w:r>
+          </w:p>
+        </w:tc>
+      </w:tr>
+    </w:tbl>
+    <w:p>
+      <w:pPr>
+        <w:jc w:val="right"/>
+      </w:pPr>
+    </w:p>
+    <w:p>
+      <w:pPr>
+        <w:jc w:val="right"/>
+      </w:pPr>
+    </w:p>
+    <w:p/>
+    <w:tbl>
+      <w:tblPr>
+        <w:tblStyle w:val="Cuadrculavistosa-nfasis1"/>
+        <w:tblW w:w="0" w:type="auto"/>
+        <w:tblLook w:val="06A0" w:firstRow="1" w:lastRow="0" w:firstColumn="1" w:lastColumn="0" w:noHBand="1" w:noVBand="1"/>
+      </w:tblPr>
+      <w:tblGrid>
+        <w:gridCol w:w="1518"/>
+        <w:gridCol w:w="7508"/>
+      </w:tblGrid>
+      <w:tr>
+        <w:trPr>
+          <w:cnfStyle w:val="100000000000" w:firstRow="1" w:lastRow="0" w:firstColumn="0" w:lastColumn="0" w:oddVBand="0" w:evenVBand="0" w:oddHBand="0" w:evenHBand="0" w:firstRowFirstColumn="0" w:firstRowLastColumn="0" w:lastRowFirstColumn="0" w:lastRowLastColumn="0"/>
+        </w:trPr>
+        <w:tc>
+          <w:tcPr>
+            <w:cnfStyle w:val="001000000100" w:firstRow="0" w:lastRow="0" w:firstColumn="1" w:lastColumn="0" w:oddVBand="0" w:evenVBand="0" w:oddHBand="0" w:evenHBand="0" w:firstRowFirstColumn="1" w:firstRowLastColumn="0" w:lastRowFirstColumn="0" w:lastRowLastColumn="0"/>
+            <w:tcW w:w="9026" w:type="dxa"/>
+            <w:gridSpan w:val="2"/>
+            <w:tcBorders>
+              <w:top w:val="nil"/>
+              <w:bottom w:val="single" w:sz="4" w:space="0" w:color="FFFFFF" w:themeColor="background1"/>
+            </w:tcBorders>
+            <w:shd w:val="clear" w:color="auto" w:fill="1F497D" w:themeFill="text2"/>
+          </w:tcPr>
+          <w:p>
+            <w:pPr>
+              <w:rPr>
+                <w:rStyle w:val="Textoennegrita"/>
+              </w:rPr>
+            </w:pPr>
+            <w:r>
+              <w:rPr>
+                <w:rStyle w:val="Textoennegrita"/>
+              </w:rPr>
+              <w:t>Test</w:t>
+            </w:r>
+            <w:r>
+              <w:rPr>
+                <w:rStyle w:val="Textoennegrita"/>
+              </w:rPr>
+              <w:t xml:space="preserve"> &lt;#</w:t>
+            </w:r>
+            <w:r>
+              <w:rPr>
+                <w:rStyle w:val="Textoennegrita"/>
+              </w:rPr>
+              <w:t>2</w:t>
+            </w:r>
+            <w:r>
+              <w:rPr>
+                <w:rStyle w:val="Textoennegrita"/>
+              </w:rPr>
+              <w:t xml:space="preserve">&gt; </w:t>
+            </w:r>
+          </w:p>
+        </w:tc>
+      </w:tr>
+      <w:tr>
+        <w:tc>
+          <w:tcPr>
+            <w:cnfStyle w:val="001000000000" w:firstRow="0" w:lastRow="0" w:firstColumn="1" w:lastColumn="0" w:oddVBand="0" w:evenVBand="0" w:oddHBand="0" w:evenHBand="0" w:firstRowFirstColumn="0" w:firstRowLastColumn="0" w:lastRowFirstColumn="0" w:lastRowLastColumn="0"/>
+            <w:tcW w:w="1518" w:type="dxa"/>
+            <w:tcBorders>
+              <w:top w:val="single" w:sz="4" w:space="0" w:color="FFFFFF" w:themeColor="background1"/>
+              <w:bottom w:val="single" w:sz="4" w:space="0" w:color="FFFFFF" w:themeColor="background1"/>
+            </w:tcBorders>
+            <w:shd w:val="clear" w:color="auto" w:fill="1F497D" w:themeFill="text2"/>
+          </w:tcPr>
+          <w:p>
+            <w:pPr>
+              <w:rPr>
+                <w:rStyle w:val="Textoennegrita"/>
+              </w:rPr>
+            </w:pPr>
+            <w:r>
+              <w:rPr>
+                <w:rStyle w:val="Textoennegrita"/>
+              </w:rPr>
+              <w:t>Description</w:t>
+            </w:r>
+          </w:p>
+          <w:p>
+            <w:pPr>
+              <w:rPr>
+                <w:rStyle w:val="Textoennegrita"/>
+              </w:rPr>
+            </w:pPr>
+          </w:p>
+          <w:p/>
+        </w:tc>
+        <w:tc>
+          <w:tcPr>
+            <w:tcW w:w="7508" w:type="dxa"/>
+            <w:tcBorders>
+              <w:top w:val="single" w:sz="4" w:space="0" w:color="FFFFFF" w:themeColor="background1"/>
+              <w:bottom w:val="single" w:sz="4" w:space="0" w:color="FFFFFF" w:themeColor="background1"/>
+            </w:tcBorders>
+          </w:tcPr>
+          <w:p>
+            <w:pPr>
+              <w:pStyle w:val="Notes"/>
+              <w:cnfStyle w:val="000000000000" w:firstRow="0" w:lastRow="0" w:firstColumn="0" w:lastColumn="0" w:oddVBand="0" w:evenVBand="0" w:oddHBand="0" w:evenHBand="0" w:firstRowFirstColumn="0" w:firstRowLastColumn="0" w:lastRowFirstColumn="0" w:lastRowLastColumn="0"/>
+              <w:rPr>
+                <w:rFonts w:asciiTheme="minorHAnsi" w:hAnsiTheme="minorHAnsi" w:cstheme="minorHAnsi"/>
+                <w:sz w:val="24"/>
+                <w:szCs w:val="24"/>
+              </w:rPr>
+            </w:pPr>
+            <w:r>
+              <w:rPr>
+                <w:rFonts w:asciiTheme="minorHAnsi" w:hAnsiTheme="minorHAnsi" w:cstheme="minorHAnsi"/>
+                <w:sz w:val="24"/>
+                <w:szCs w:val="24"/>
+              </w:rPr>
+              <w:t>Click on “</w:t>
+            </w:r>
+            <w:r>
+              <w:rPr>
+                <w:rFonts w:asciiTheme="minorHAnsi" w:hAnsiTheme="minorHAnsi" w:cstheme="minorHAnsi"/>
+                <w:sz w:val="24"/>
+                <w:szCs w:val="24"/>
+              </w:rPr>
+              <w:t>Company&gt;</w:t>
+            </w:r>
+            <w:r>
+              <w:rPr>
+                <w:rFonts w:asciiTheme="minorHAnsi" w:hAnsiTheme="minorHAnsi" w:cstheme="minorHAnsi"/>
+                <w:sz w:val="24"/>
+                <w:szCs w:val="24"/>
+              </w:rPr>
+              <w:t xml:space="preserve"> </w:t>
+            </w:r>
+            <w:r>
+              <w:rPr>
+                <w:rFonts w:asciiTheme="minorHAnsi" w:hAnsiTheme="minorHAnsi" w:cstheme="minorHAnsi"/>
+                <w:sz w:val="24"/>
+                <w:szCs w:val="24"/>
+              </w:rPr>
+              <w:t>List of positions</w:t>
+            </w:r>
+            <w:r>
+              <w:rPr>
+                <w:rFonts w:asciiTheme="minorHAnsi" w:hAnsiTheme="minorHAnsi" w:cstheme="minorHAnsi"/>
+                <w:sz w:val="24"/>
+                <w:szCs w:val="24"/>
+              </w:rPr>
+              <w:t>”, then on the first row click on “</w:t>
+            </w:r>
+            <w:r>
+              <w:rPr>
+                <w:rFonts w:asciiTheme="minorHAnsi" w:hAnsiTheme="minorHAnsi" w:cstheme="minorHAnsi"/>
+                <w:sz w:val="24"/>
+                <w:szCs w:val="24"/>
+              </w:rPr>
+              <w:t>Applications</w:t>
+            </w:r>
+            <w:r>
+              <w:rPr>
+                <w:rFonts w:asciiTheme="minorHAnsi" w:hAnsiTheme="minorHAnsi" w:cstheme="minorHAnsi"/>
+                <w:sz w:val="24"/>
+                <w:szCs w:val="24"/>
+              </w:rPr>
+              <w:t>”.</w:t>
+            </w:r>
+            <w:r>
+              <w:rPr>
+                <w:rFonts w:asciiTheme="minorHAnsi" w:hAnsiTheme="minorHAnsi" w:cstheme="minorHAnsi"/>
+                <w:sz w:val="24"/>
+                <w:szCs w:val="24"/>
+              </w:rPr>
+              <w:t xml:space="preserve"> Now you can accept a submitted application.</w:t>
+            </w:r>
+          </w:p>
+        </w:tc>
+      </w:tr>
+      <w:tr>
+        <w:tc>
+          <w:tcPr>
+            <w:cnfStyle w:val="001000000000" w:firstRow="0" w:lastRow="0" w:firstColumn="1" w:lastColumn="0" w:oddVBand="0" w:evenVBand="0" w:oddHBand="0" w:evenHBand="0" w:firstRowFirstColumn="0" w:firstRowLastColumn="0" w:lastRowFirstColumn="0" w:lastRowLastColumn="0"/>
+            <w:tcW w:w="1518" w:type="dxa"/>
+            <w:tcBorders>
+              <w:top w:val="single" w:sz="4" w:space="0" w:color="FFFFFF" w:themeColor="background1"/>
+              <w:bottom w:val="single" w:sz="4" w:space="0" w:color="FFFFFF" w:themeColor="background1"/>
+            </w:tcBorders>
+            <w:shd w:val="clear" w:color="auto" w:fill="1F497D" w:themeFill="text2"/>
+          </w:tcPr>
+          <w:p>
+            <w:pPr>
+              <w:rPr>
+                <w:rStyle w:val="Textoennegrita"/>
+              </w:rPr>
+            </w:pPr>
+            <w:r>
+              <w:rPr>
+                <w:rStyle w:val="Textoennegrita"/>
+              </w:rPr>
+              <w:t>Expected</w:t>
+            </w:r>
+          </w:p>
+        </w:tc>
+        <w:tc>
+          <w:tcPr>
+            <w:tcW w:w="7508" w:type="dxa"/>
+            <w:tcBorders>
+              <w:top w:val="single" w:sz="4" w:space="0" w:color="FFFFFF" w:themeColor="background1"/>
+              <w:bottom w:val="single" w:sz="4" w:space="0" w:color="FFFFFF" w:themeColor="background1"/>
+            </w:tcBorders>
+          </w:tcPr>
+          <w:p>
+            <w:pPr>
+              <w:pStyle w:val="Notes"/>
+              <w:cnfStyle w:val="000000000000" w:firstRow="0" w:lastRow="0" w:firstColumn="0" w:lastColumn="0" w:oddVBand="0" w:evenVBand="0" w:oddHBand="0" w:evenHBand="0" w:firstRowFirstColumn="0" w:firstRowLastColumn="0" w:lastRowFirstColumn="0" w:lastRowLastColumn="0"/>
+              <w:rPr>
+                <w:rFonts w:asciiTheme="minorHAnsi" w:hAnsiTheme="minorHAnsi" w:cstheme="minorHAnsi"/>
+                <w:sz w:val="24"/>
+                <w:szCs w:val="24"/>
+              </w:rPr>
+            </w:pPr>
+            <w:r>
+              <w:rPr>
+                <w:rFonts w:asciiTheme="minorHAnsi" w:hAnsiTheme="minorHAnsi" w:cstheme="minorHAnsi"/>
+                <w:sz w:val="24"/>
+                <w:szCs w:val="24"/>
+              </w:rPr>
+              <w:t xml:space="preserve">The system must redirect you to the list of your </w:t>
+            </w:r>
+            <w:r>
+              <w:rPr>
+                <w:rFonts w:asciiTheme="minorHAnsi" w:hAnsiTheme="minorHAnsi" w:cstheme="minorHAnsi"/>
+                <w:sz w:val="24"/>
+                <w:szCs w:val="24"/>
+              </w:rPr>
+              <w:t>applications</w:t>
+            </w:r>
+            <w:r>
+              <w:rPr>
+                <w:rFonts w:asciiTheme="minorHAnsi" w:hAnsiTheme="minorHAnsi" w:cstheme="minorHAnsi"/>
+                <w:sz w:val="24"/>
+                <w:szCs w:val="24"/>
+              </w:rPr>
+              <w:t xml:space="preserve"> and you will see the updated </w:t>
+            </w:r>
+            <w:r>
+              <w:rPr>
+                <w:rFonts w:asciiTheme="minorHAnsi" w:hAnsiTheme="minorHAnsi" w:cstheme="minorHAnsi"/>
+                <w:sz w:val="24"/>
+                <w:szCs w:val="24"/>
+              </w:rPr>
+              <w:t>application accepted</w:t>
+            </w:r>
+            <w:r>
+              <w:rPr>
+                <w:rFonts w:asciiTheme="minorHAnsi" w:hAnsiTheme="minorHAnsi" w:cstheme="minorHAnsi"/>
+                <w:sz w:val="24"/>
+                <w:szCs w:val="24"/>
+              </w:rPr>
+              <w:t>.</w:t>
+            </w:r>
+          </w:p>
+        </w:tc>
+      </w:tr>
+      <w:tr>
+        <w:tc>
+          <w:tcPr>
+            <w:cnfStyle w:val="001000000000" w:firstRow="0" w:lastRow="0" w:firstColumn="1" w:lastColumn="0" w:oddVBand="0" w:evenVBand="0" w:oddHBand="0" w:evenHBand="0" w:firstRowFirstColumn="0" w:firstRowLastColumn="0" w:lastRowFirstColumn="0" w:lastRowLastColumn="0"/>
+            <w:tcW w:w="1518" w:type="dxa"/>
+            <w:tcBorders>
+              <w:top w:val="single" w:sz="4" w:space="0" w:color="FFFFFF" w:themeColor="background1"/>
+              <w:bottom w:val="single" w:sz="4" w:space="0" w:color="FFFFFF" w:themeColor="background1"/>
+            </w:tcBorders>
+            <w:shd w:val="clear" w:color="auto" w:fill="1F497D" w:themeFill="text2"/>
+          </w:tcPr>
+          <w:p>
+            <w:pPr>
+              <w:rPr>
+                <w:rStyle w:val="Textoennegrita"/>
+              </w:rPr>
+            </w:pPr>
+            <w:r>
+              <w:rPr>
+                <w:rStyle w:val="Textoennegrita"/>
+              </w:rPr>
+              <w:t>Outcome</w:t>
+            </w:r>
+          </w:p>
+        </w:tc>
+        <w:tc>
+          <w:tcPr>
+            <w:tcW w:w="7508" w:type="dxa"/>
+            <w:tcBorders>
+              <w:top w:val="single" w:sz="4" w:space="0" w:color="FFFFFF" w:themeColor="background1"/>
+              <w:bottom w:val="single" w:sz="4" w:space="0" w:color="FFFFFF" w:themeColor="background1"/>
+            </w:tcBorders>
+          </w:tcPr>
+          <w:p>
+            <w:pPr>
+              <w:pStyle w:val="Notes"/>
+              <w:cnfStyle w:val="000000000000" w:firstRow="0" w:lastRow="0" w:firstColumn="0" w:lastColumn="0" w:oddVBand="0" w:evenVBand="0" w:oddHBand="0" w:evenHBand="0" w:firstRowFirstColumn="0" w:firstRowLastColumn="0" w:lastRowFirstColumn="0" w:lastRowLastColumn="0"/>
+              <w:rPr>
+                <w:rFonts w:asciiTheme="minorHAnsi" w:hAnsiTheme="minorHAnsi" w:cstheme="minorHAnsi"/>
+                <w:sz w:val="24"/>
+                <w:szCs w:val="24"/>
+              </w:rPr>
+            </w:pPr>
+          </w:p>
+        </w:tc>
+      </w:tr>
+      <w:tr>
+        <w:tc>
+          <w:tcPr>
+            <w:cnfStyle w:val="001000000000" w:firstRow="0" w:lastRow="0" w:firstColumn="1" w:lastColumn="0" w:oddVBand="0" w:evenVBand="0" w:oddHBand="0" w:evenHBand="0" w:firstRowFirstColumn="0" w:firstRowLastColumn="0" w:lastRowFirstColumn="0" w:lastRowLastColumn="0"/>
+            <w:tcW w:w="1518" w:type="dxa"/>
+            <w:tcBorders>
+              <w:top w:val="single" w:sz="4" w:space="0" w:color="FFFFFF" w:themeColor="background1"/>
+              <w:bottom w:val="single" w:sz="4" w:space="0" w:color="FFFFFF" w:themeColor="background1"/>
+            </w:tcBorders>
+            <w:shd w:val="clear" w:color="auto" w:fill="1F497D" w:themeFill="text2"/>
+          </w:tcPr>
+          <w:p>
+            <w:pPr>
+              <w:rPr>
+                <w:rStyle w:val="Textoennegrita"/>
+              </w:rPr>
+            </w:pPr>
+            <w:r>
+              <w:rPr>
+                <w:rStyle w:val="Textoennegrita"/>
+              </w:rPr>
+              <w:t>Notes</w:t>
+            </w:r>
+          </w:p>
+        </w:tc>
+        <w:tc>
+          <w:tcPr>
+            <w:tcW w:w="7508" w:type="dxa"/>
+            <w:tcBorders>
+              <w:top w:val="single" w:sz="4" w:space="0" w:color="FFFFFF" w:themeColor="background1"/>
+              <w:bottom w:val="single" w:sz="4" w:space="0" w:color="FFFFFF" w:themeColor="background1"/>
+            </w:tcBorders>
+          </w:tcPr>
+          <w:p>
+            <w:pPr>
+              <w:pStyle w:val="Notes"/>
+              <w:cnfStyle w:val="000000000000" w:firstRow="0" w:lastRow="0" w:firstColumn="0" w:lastColumn="0" w:oddVBand="0" w:evenVBand="0" w:oddHBand="0" w:evenHBand="0" w:firstRowFirstColumn="0" w:firstRowLastColumn="0" w:lastRowFirstColumn="0" w:lastRowLastColumn="0"/>
+              <w:rPr>
+                <w:rFonts w:asciiTheme="minorHAnsi" w:hAnsiTheme="minorHAnsi" w:cstheme="minorHAnsi"/>
+                <w:sz w:val="24"/>
+                <w:szCs w:val="24"/>
+              </w:rPr>
+            </w:pPr>
+            <w:r>
+              <w:rPr>
+                <w:rFonts w:asciiTheme="minorHAnsi" w:hAnsiTheme="minorHAnsi" w:cstheme="minorHAnsi"/>
+                <w:sz w:val="24"/>
+                <w:szCs w:val="24"/>
+              </w:rPr>
+              <w:t>None.</w:t>
+            </w:r>
+          </w:p>
+        </w:tc>
+      </w:tr>
+    </w:tbl>
+    <w:p>
+      <w:pPr>
+        <w:pStyle w:val="Ttulo1"/>
+      </w:pPr>
+    </w:p>
+    <w:p/>
+    <w:p/>
+    <w:p/>
+    <w:p/>
+    <w:tbl>
+      <w:tblPr>
+        <w:tblStyle w:val="Cuadrculavistosa-nfasis1"/>
+        <w:tblW w:w="0" w:type="auto"/>
+        <w:tblLook w:val="06A0" w:firstRow="1" w:lastRow="0" w:firstColumn="1" w:lastColumn="0" w:noHBand="1" w:noVBand="1"/>
+      </w:tblPr>
+      <w:tblGrid>
+        <w:gridCol w:w="1518"/>
+        <w:gridCol w:w="7508"/>
+      </w:tblGrid>
+      <w:tr>
+        <w:trPr>
+          <w:cnfStyle w:val="100000000000" w:firstRow="1" w:lastRow="0" w:firstColumn="0" w:lastColumn="0" w:oddVBand="0" w:evenVBand="0" w:oddHBand="0" w:evenHBand="0" w:firstRowFirstColumn="0" w:firstRowLastColumn="0" w:lastRowFirstColumn="0" w:lastRowLastColumn="0"/>
+        </w:trPr>
+        <w:tc>
+          <w:tcPr>
+            <w:cnfStyle w:val="001000000100" w:firstRow="0" w:lastRow="0" w:firstColumn="1" w:lastColumn="0" w:oddVBand="0" w:evenVBand="0" w:oddHBand="0" w:evenHBand="0" w:firstRowFirstColumn="1" w:firstRowLastColumn="0" w:lastRowFirstColumn="0" w:lastRowLastColumn="0"/>
+            <w:tcW w:w="9026" w:type="dxa"/>
+            <w:gridSpan w:val="2"/>
+            <w:tcBorders>
+              <w:top w:val="nil"/>
+              <w:bottom w:val="single" w:sz="4" w:space="0" w:color="FFFFFF" w:themeColor="background1"/>
+            </w:tcBorders>
+            <w:shd w:val="clear" w:color="auto" w:fill="1F497D" w:themeFill="text2"/>
+          </w:tcPr>
+          <w:p>
+            <w:pPr>
+              <w:rPr>
+                <w:rStyle w:val="Textoennegrita"/>
+              </w:rPr>
+            </w:pPr>
+            <w:r>
+              <w:rPr>
+                <w:rStyle w:val="Textoennegrita"/>
+              </w:rPr>
+              <w:lastRenderedPageBreak/>
+              <w:t>Test</w:t>
+            </w:r>
+            <w:r>
+              <w:rPr>
+                <w:rStyle w:val="Textoennegrita"/>
+              </w:rPr>
+              <w:t xml:space="preserve"> &lt;#</w:t>
+            </w:r>
+            <w:r>
+              <w:rPr>
+                <w:rStyle w:val="Textoennegrita"/>
+              </w:rPr>
+              <w:t>3</w:t>
+            </w:r>
+            <w:r>
+              <w:rPr>
+                <w:rStyle w:val="Textoennegrita"/>
+              </w:rPr>
+              <w:t xml:space="preserve">&gt; </w:t>
+            </w:r>
+          </w:p>
+        </w:tc>
+      </w:tr>
+      <w:tr>
+        <w:tc>
+          <w:tcPr>
+            <w:cnfStyle w:val="001000000000" w:firstRow="0" w:lastRow="0" w:firstColumn="1" w:lastColumn="0" w:oddVBand="0" w:evenVBand="0" w:oddHBand="0" w:evenHBand="0" w:firstRowFirstColumn="0" w:firstRowLastColumn="0" w:lastRowFirstColumn="0" w:lastRowLastColumn="0"/>
+            <w:tcW w:w="1518" w:type="dxa"/>
+            <w:tcBorders>
+              <w:top w:val="single" w:sz="4" w:space="0" w:color="FFFFFF" w:themeColor="background1"/>
+              <w:bottom w:val="single" w:sz="4" w:space="0" w:color="FFFFFF" w:themeColor="background1"/>
+            </w:tcBorders>
+            <w:shd w:val="clear" w:color="auto" w:fill="1F497D" w:themeFill="text2"/>
+          </w:tcPr>
+          <w:p>
+            <w:pPr>
+              <w:rPr>
+                <w:rStyle w:val="Textoennegrita"/>
+              </w:rPr>
+            </w:pPr>
+            <w:r>
+              <w:rPr>
+                <w:rStyle w:val="Textoennegrita"/>
+              </w:rPr>
+              <w:t>Description</w:t>
+            </w:r>
+          </w:p>
+          <w:p>
+            <w:pPr>
+              <w:rPr>
+                <w:rStyle w:val="Textoennegrita"/>
+              </w:rPr>
+            </w:pPr>
+          </w:p>
+          <w:p/>
+        </w:tc>
+        <w:tc>
+          <w:tcPr>
+            <w:tcW w:w="7508" w:type="dxa"/>
+            <w:tcBorders>
+              <w:top w:val="single" w:sz="4" w:space="0" w:color="FFFFFF" w:themeColor="background1"/>
+              <w:bottom w:val="single" w:sz="4" w:space="0" w:color="FFFFFF" w:themeColor="background1"/>
+            </w:tcBorders>
+          </w:tcPr>
+          <w:p>
+            <w:pPr>
+              <w:pStyle w:val="Notes"/>
+              <w:cnfStyle w:val="000000000000" w:firstRow="0" w:lastRow="0" w:firstColumn="0" w:lastColumn="0" w:oddVBand="0" w:evenVBand="0" w:oddHBand="0" w:evenHBand="0" w:firstRowFirstColumn="0" w:firstRowLastColumn="0" w:lastRowFirstColumn="0" w:lastRowLastColumn="0"/>
+              <w:rPr>
+                <w:rFonts w:asciiTheme="minorHAnsi" w:hAnsiTheme="minorHAnsi" w:cstheme="minorHAnsi"/>
+                <w:sz w:val="24"/>
+                <w:szCs w:val="24"/>
+              </w:rPr>
+            </w:pPr>
+            <w:r>
+              <w:rPr>
+                <w:rFonts w:asciiTheme="minorHAnsi" w:hAnsiTheme="minorHAnsi" w:cstheme="minorHAnsi"/>
+                <w:sz w:val="24"/>
+                <w:szCs w:val="24"/>
+              </w:rPr>
+              <w:t>Click on “</w:t>
+            </w:r>
+            <w:r>
+              <w:rPr>
+                <w:rFonts w:asciiTheme="minorHAnsi" w:hAnsiTheme="minorHAnsi" w:cstheme="minorHAnsi"/>
+                <w:sz w:val="24"/>
+                <w:szCs w:val="24"/>
+              </w:rPr>
+              <w:t>Company&gt;</w:t>
+            </w:r>
+            <w:r>
+              <w:rPr>
+                <w:rFonts w:asciiTheme="minorHAnsi" w:hAnsiTheme="minorHAnsi" w:cstheme="minorHAnsi"/>
+                <w:sz w:val="24"/>
+                <w:szCs w:val="24"/>
+              </w:rPr>
+              <w:t xml:space="preserve"> </w:t>
+            </w:r>
+            <w:r>
+              <w:rPr>
+                <w:rFonts w:asciiTheme="minorHAnsi" w:hAnsiTheme="minorHAnsi" w:cstheme="minorHAnsi"/>
+                <w:sz w:val="24"/>
+                <w:szCs w:val="24"/>
+              </w:rPr>
+              <w:t>List of positions</w:t>
+            </w:r>
+            <w:r>
+              <w:rPr>
+                <w:rFonts w:asciiTheme="minorHAnsi" w:hAnsiTheme="minorHAnsi" w:cstheme="minorHAnsi"/>
+                <w:sz w:val="24"/>
+                <w:szCs w:val="24"/>
+              </w:rPr>
+              <w:t>”, then on the first row click on “</w:t>
+            </w:r>
+            <w:r>
+              <w:rPr>
+                <w:rFonts w:asciiTheme="minorHAnsi" w:hAnsiTheme="minorHAnsi" w:cstheme="minorHAnsi"/>
+                <w:sz w:val="24"/>
+                <w:szCs w:val="24"/>
+              </w:rPr>
+              <w:t>Applications</w:t>
+            </w:r>
+            <w:r>
+              <w:rPr>
+                <w:rFonts w:asciiTheme="minorHAnsi" w:hAnsiTheme="minorHAnsi" w:cstheme="minorHAnsi"/>
+                <w:sz w:val="24"/>
+                <w:szCs w:val="24"/>
+              </w:rPr>
+              <w:t>”.</w:t>
+            </w:r>
+            <w:r>
+              <w:rPr>
+                <w:rFonts w:asciiTheme="minorHAnsi" w:hAnsiTheme="minorHAnsi" w:cstheme="minorHAnsi"/>
+                <w:sz w:val="24"/>
+                <w:szCs w:val="24"/>
+              </w:rPr>
+              <w:t xml:space="preserve"> </w:t>
+            </w:r>
+            <w:r>
+              <w:rPr>
+                <w:rFonts w:asciiTheme="minorHAnsi" w:hAnsiTheme="minorHAnsi" w:cstheme="minorHAnsi"/>
+                <w:sz w:val="24"/>
+                <w:szCs w:val="24"/>
+              </w:rPr>
+              <w:t xml:space="preserve">The form must be filled in with the following data: </w:t>
+            </w:r>
+            <w:r>
+              <w:rPr>
+                <w:rFonts w:asciiTheme="minorHAnsi" w:hAnsiTheme="minorHAnsi" w:cstheme="minorHAnsi"/>
+                <w:sz w:val="24"/>
+                <w:szCs w:val="24"/>
+              </w:rPr>
+              <w:t>Reject Comment</w:t>
+            </w:r>
+            <w:r>
+              <w:rPr>
+                <w:rFonts w:asciiTheme="minorHAnsi" w:hAnsiTheme="minorHAnsi" w:cstheme="minorHAnsi"/>
+                <w:sz w:val="24"/>
+                <w:szCs w:val="24"/>
+              </w:rPr>
+              <w:t>: ‘</w:t>
+            </w:r>
+            <w:r>
+              <w:rPr>
+                <w:rFonts w:asciiTheme="minorHAnsi" w:hAnsiTheme="minorHAnsi" w:cstheme="minorHAnsi"/>
+                <w:sz w:val="24"/>
+                <w:szCs w:val="24"/>
+              </w:rPr>
+              <w:t>You made a mistake’</w:t>
+            </w:r>
+            <w:r>
+              <w:rPr>
+                <w:rFonts w:asciiTheme="minorHAnsi" w:hAnsiTheme="minorHAnsi" w:cstheme="minorHAnsi"/>
+                <w:sz w:val="24"/>
+                <w:szCs w:val="24"/>
+              </w:rPr>
+              <w:t>. Finally click the “</w:t>
+            </w:r>
+            <w:r>
+              <w:rPr>
+                <w:rFonts w:asciiTheme="minorHAnsi" w:hAnsiTheme="minorHAnsi" w:cstheme="minorHAnsi"/>
+                <w:sz w:val="24"/>
+                <w:szCs w:val="24"/>
+              </w:rPr>
+              <w:t>Reject application</w:t>
+            </w:r>
+            <w:r>
+              <w:rPr>
+                <w:rFonts w:asciiTheme="minorHAnsi" w:hAnsiTheme="minorHAnsi" w:cstheme="minorHAnsi"/>
+                <w:sz w:val="24"/>
+                <w:szCs w:val="24"/>
+              </w:rPr>
+              <w:t>” button.</w:t>
+            </w:r>
+          </w:p>
+        </w:tc>
+      </w:tr>
+      <w:tr>
+        <w:tc>
+          <w:tcPr>
+            <w:cnfStyle w:val="001000000000" w:firstRow="0" w:lastRow="0" w:firstColumn="1" w:lastColumn="0" w:oddVBand="0" w:evenVBand="0" w:oddHBand="0" w:evenHBand="0" w:firstRowFirstColumn="0" w:firstRowLastColumn="0" w:lastRowFirstColumn="0" w:lastRowLastColumn="0"/>
+            <w:tcW w:w="1518" w:type="dxa"/>
+            <w:tcBorders>
+              <w:top w:val="single" w:sz="4" w:space="0" w:color="FFFFFF" w:themeColor="background1"/>
+              <w:bottom w:val="single" w:sz="4" w:space="0" w:color="FFFFFF" w:themeColor="background1"/>
+            </w:tcBorders>
+            <w:shd w:val="clear" w:color="auto" w:fill="1F497D" w:themeFill="text2"/>
+          </w:tcPr>
+          <w:p>
+            <w:pPr>
+              <w:rPr>
+                <w:rStyle w:val="Textoennegrita"/>
+              </w:rPr>
+            </w:pPr>
+            <w:r>
+              <w:rPr>
+                <w:rStyle w:val="Textoennegrita"/>
+              </w:rPr>
+              <w:t>Expected</w:t>
+            </w:r>
+          </w:p>
+        </w:tc>
+        <w:tc>
+          <w:tcPr>
+            <w:tcW w:w="7508" w:type="dxa"/>
+            <w:tcBorders>
+              <w:top w:val="single" w:sz="4" w:space="0" w:color="FFFFFF" w:themeColor="background1"/>
+              <w:bottom w:val="single" w:sz="4" w:space="0" w:color="FFFFFF" w:themeColor="background1"/>
+            </w:tcBorders>
+          </w:tcPr>
+          <w:p>
+            <w:pPr>
+              <w:pStyle w:val="Notes"/>
+              <w:cnfStyle w:val="000000000000" w:firstRow="0" w:lastRow="0" w:firstColumn="0" w:lastColumn="0" w:oddVBand="0" w:evenVBand="0" w:oddHBand="0" w:evenHBand="0" w:firstRowFirstColumn="0" w:firstRowLastColumn="0" w:lastRowFirstColumn="0" w:lastRowLastColumn="0"/>
+              <w:rPr>
+                <w:rFonts w:asciiTheme="minorHAnsi" w:hAnsiTheme="minorHAnsi" w:cstheme="minorHAnsi"/>
+                <w:sz w:val="24"/>
+                <w:szCs w:val="24"/>
+              </w:rPr>
+            </w:pPr>
+            <w:r>
+              <w:rPr>
+                <w:rFonts w:asciiTheme="minorHAnsi" w:hAnsiTheme="minorHAnsi" w:cstheme="minorHAnsi"/>
+                <w:sz w:val="24"/>
+                <w:szCs w:val="24"/>
+              </w:rPr>
+              <w:t xml:space="preserve">The system must redirect you to the list of your </w:t>
+            </w:r>
+            <w:r>
+              <w:rPr>
+                <w:rFonts w:asciiTheme="minorHAnsi" w:hAnsiTheme="minorHAnsi" w:cstheme="minorHAnsi"/>
+                <w:sz w:val="24"/>
+                <w:szCs w:val="24"/>
+              </w:rPr>
+              <w:t>applications</w:t>
+            </w:r>
+            <w:r>
+              <w:rPr>
+                <w:rFonts w:asciiTheme="minorHAnsi" w:hAnsiTheme="minorHAnsi" w:cstheme="minorHAnsi"/>
+                <w:sz w:val="24"/>
+                <w:szCs w:val="24"/>
+              </w:rPr>
+              <w:t xml:space="preserve"> and you will see the updated </w:t>
+            </w:r>
+            <w:r>
+              <w:rPr>
+                <w:rFonts w:asciiTheme="minorHAnsi" w:hAnsiTheme="minorHAnsi" w:cstheme="minorHAnsi"/>
+                <w:sz w:val="24"/>
+                <w:szCs w:val="24"/>
+              </w:rPr>
+              <w:t xml:space="preserve">application </w:t>
+            </w:r>
+            <w:r>
+              <w:rPr>
+                <w:rFonts w:asciiTheme="minorHAnsi" w:hAnsiTheme="minorHAnsi" w:cstheme="minorHAnsi"/>
+                <w:sz w:val="24"/>
+                <w:szCs w:val="24"/>
+              </w:rPr>
+              <w:t>rejected</w:t>
+            </w:r>
+            <w:r>
+              <w:rPr>
+                <w:rFonts w:asciiTheme="minorHAnsi" w:hAnsiTheme="minorHAnsi" w:cstheme="minorHAnsi"/>
+                <w:sz w:val="24"/>
+                <w:szCs w:val="24"/>
+              </w:rPr>
+              <w:t>.</w:t>
+            </w:r>
+          </w:p>
+        </w:tc>
+      </w:tr>
+      <w:tr>
+        <w:tc>
+          <w:tcPr>
+            <w:cnfStyle w:val="001000000000" w:firstRow="0" w:lastRow="0" w:firstColumn="1" w:lastColumn="0" w:oddVBand="0" w:evenVBand="0" w:oddHBand="0" w:evenHBand="0" w:firstRowFirstColumn="0" w:firstRowLastColumn="0" w:lastRowFirstColumn="0" w:lastRowLastColumn="0"/>
+            <w:tcW w:w="1518" w:type="dxa"/>
+            <w:tcBorders>
+              <w:top w:val="single" w:sz="4" w:space="0" w:color="FFFFFF" w:themeColor="background1"/>
+              <w:bottom w:val="single" w:sz="4" w:space="0" w:color="FFFFFF" w:themeColor="background1"/>
+            </w:tcBorders>
+            <w:shd w:val="clear" w:color="auto" w:fill="1F497D" w:themeFill="text2"/>
+          </w:tcPr>
+          <w:p>
+            <w:pPr>
+              <w:rPr>
+                <w:rStyle w:val="Textoennegrita"/>
+              </w:rPr>
+            </w:pPr>
+            <w:r>
+              <w:rPr>
+                <w:rStyle w:val="Textoennegrita"/>
+              </w:rPr>
+              <w:t>Outcome</w:t>
+            </w:r>
+          </w:p>
+        </w:tc>
+        <w:tc>
+          <w:tcPr>
+            <w:tcW w:w="7508" w:type="dxa"/>
+            <w:tcBorders>
+              <w:top w:val="single" w:sz="4" w:space="0" w:color="FFFFFF" w:themeColor="background1"/>
+              <w:bottom w:val="single" w:sz="4" w:space="0" w:color="FFFFFF" w:themeColor="background1"/>
+            </w:tcBorders>
+          </w:tcPr>
+          <w:p>
+            <w:pPr>
+              <w:pStyle w:val="Notes"/>
+              <w:cnfStyle w:val="000000000000" w:firstRow="0" w:lastRow="0" w:firstColumn="0" w:lastColumn="0" w:oddVBand="0" w:evenVBand="0" w:oddHBand="0" w:evenHBand="0" w:firstRowFirstColumn="0" w:firstRowLastColumn="0" w:lastRowFirstColumn="0" w:lastRowLastColumn="0"/>
+              <w:rPr>
+                <w:rFonts w:asciiTheme="minorHAnsi" w:hAnsiTheme="minorHAnsi" w:cstheme="minorHAnsi"/>
+                <w:sz w:val="24"/>
+                <w:szCs w:val="24"/>
+              </w:rPr>
+            </w:pPr>
+          </w:p>
+        </w:tc>
+      </w:tr>
+      <w:tr>
+        <w:tc>
+          <w:tcPr>
+            <w:cnfStyle w:val="001000000000" w:firstRow="0" w:lastRow="0" w:firstColumn="1" w:lastColumn="0" w:oddVBand="0" w:evenVBand="0" w:oddHBand="0" w:evenHBand="0" w:firstRowFirstColumn="0" w:firstRowLastColumn="0" w:lastRowFirstColumn="0" w:lastRowLastColumn="0"/>
+            <w:tcW w:w="1518" w:type="dxa"/>
+            <w:tcBorders>
+              <w:top w:val="single" w:sz="4" w:space="0" w:color="FFFFFF" w:themeColor="background1"/>
+              <w:bottom w:val="nil"/>
+            </w:tcBorders>
+            <w:shd w:val="clear" w:color="auto" w:fill="1F497D" w:themeFill="text2"/>
+          </w:tcPr>
+          <w:p>
+            <w:pPr>
+              <w:rPr>
+                <w:rStyle w:val="Textoennegrita"/>
+              </w:rPr>
+            </w:pPr>
+            <w:r>
+              <w:rPr>
+                <w:rStyle w:val="Textoennegrita"/>
+              </w:rPr>
+              <w:t>Notes</w:t>
+            </w:r>
+          </w:p>
+        </w:tc>
+        <w:tc>
+          <w:tcPr>
+            <w:tcW w:w="7508" w:type="dxa"/>
+            <w:tcBorders>
+              <w:top w:val="single" w:sz="4" w:space="0" w:color="FFFFFF" w:themeColor="background1"/>
+              <w:bottom w:val="nil"/>
+            </w:tcBorders>
+          </w:tcPr>
+          <w:p>
+            <w:pPr>
+              <w:pStyle w:val="Notes"/>
+              <w:cnfStyle w:val="000000000000" w:firstRow="0" w:lastRow="0" w:firstColumn="0" w:lastColumn="0" w:oddVBand="0" w:evenVBand="0" w:oddHBand="0" w:evenHBand="0" w:firstRowFirstColumn="0" w:firstRowLastColumn="0" w:lastRowFirstColumn="0" w:lastRowLastColumn="0"/>
+              <w:rPr>
+                <w:rFonts w:asciiTheme="minorHAnsi" w:hAnsiTheme="minorHAnsi" w:cstheme="minorHAnsi"/>
+                <w:sz w:val="24"/>
+                <w:szCs w:val="24"/>
+              </w:rPr>
+            </w:pPr>
+            <w:r>
+              <w:rPr>
+                <w:rFonts w:asciiTheme="minorHAnsi" w:hAnsiTheme="minorHAnsi" w:cstheme="minorHAnsi"/>
+                <w:sz w:val="24"/>
+                <w:szCs w:val="24"/>
+              </w:rPr>
+              <w:t>None.</w:t>
+            </w:r>
+          </w:p>
+        </w:tc>
+      </w:tr>
+    </w:tbl>
+    <w:p>
+      <w:pPr>
+        <w:pStyle w:val="Ttulo1"/>
+      </w:pPr>
+    </w:p>
+    <w:p/>
+    <w:p/>
+    <w:p/>
+    <w:p/>
+    <w:p/>
+    <w:p/>
+    <w:p/>
+    <w:p/>
+    <w:p/>
+    <w:p/>
+    <w:p/>
+    <w:p/>
+    <w:p/>
+    <w:p/>
+    <w:p/>
+    <w:p/>
+    <w:p/>
+    <w:p/>
+    <w:p/>
+    <w:p/>
+    <w:p>
+      <w:pPr>
+        <w:pStyle w:val="Ttulo1"/>
+      </w:pPr>
+      <w:r>
+        <w:lastRenderedPageBreak/>
+        <w:t>UC1</w:t>
+      </w:r>
+      <w:r>
+        <w:t>0</w:t>
+      </w:r>
+      <w:r>
+        <w:t xml:space="preserve"> </w:t>
+      </w:r>
+      <w:bookmarkEnd w:id="9"/>
+      <w:r>
+        <w:t xml:space="preserve">Manage Applications </w:t>
+      </w:r>
+      <w:r>
+        <w:t>Hacker</w:t>
+      </w:r>
+      <w:r>
+        <w:t xml:space="preserve"> </w:t>
+      </w:r>
+      <w:r>
+        <w:t>(Acme-Hacker-Rank)</w:t>
+      </w:r>
+      <w:bookmarkEnd w:id="10"/>
+    </w:p>
+    <w:p/>
+    <w:p>
+      <w:pPr>
+        <w:pStyle w:val="Subttulo"/>
+      </w:pPr>
+      <w:r>
+        <w:t>Description</w:t>
+      </w:r>
+    </w:p>
+    <w:p>
+      <w:pPr>
+        <w:pStyle w:val="Notes"/>
+        <w:rPr>
+          <w:rFonts w:asciiTheme="minorHAnsi" w:hAnsiTheme="minorHAnsi" w:cstheme="minorHAnsi"/>
+          <w:sz w:val="24"/>
+          <w:szCs w:val="24"/>
+        </w:rPr>
+      </w:pPr>
+      <w:r>
+        <w:rPr>
+          <w:rFonts w:asciiTheme="minorHAnsi" w:hAnsiTheme="minorHAnsi" w:cstheme="minorHAnsi"/>
+          <w:sz w:val="24"/>
+          <w:szCs w:val="24"/>
+        </w:rPr>
+        <w:t>A</w:t>
+      </w:r>
+      <w:r>
+        <w:rPr>
+          <w:rFonts w:asciiTheme="minorHAnsi" w:hAnsiTheme="minorHAnsi" w:cstheme="minorHAnsi"/>
+          <w:sz w:val="24"/>
+          <w:szCs w:val="24"/>
+        </w:rPr>
+        <w:t xml:space="preserve"> </w:t>
+      </w:r>
+      <w:r>
+        <w:rPr>
+          <w:rFonts w:asciiTheme="minorHAnsi" w:hAnsiTheme="minorHAnsi" w:cstheme="minorHAnsi"/>
+          <w:sz w:val="24"/>
+          <w:szCs w:val="24"/>
+        </w:rPr>
+        <w:t>hacker</w:t>
+      </w:r>
+      <w:r>
+        <w:rPr>
+          <w:rFonts w:asciiTheme="minorHAnsi" w:hAnsiTheme="minorHAnsi" w:cstheme="minorHAnsi"/>
+          <w:sz w:val="24"/>
+          <w:szCs w:val="24"/>
+        </w:rPr>
+        <w:t xml:space="preserve"> </w:t>
+      </w:r>
+      <w:r>
+        <w:rPr>
+          <w:rFonts w:asciiTheme="minorHAnsi" w:hAnsiTheme="minorHAnsi" w:cstheme="minorHAnsi"/>
+          <w:sz w:val="24"/>
+          <w:szCs w:val="24"/>
+        </w:rPr>
+        <w:t xml:space="preserve">wants to manage </w:t>
+      </w:r>
+      <w:r>
+        <w:rPr>
+          <w:rFonts w:asciiTheme="minorHAnsi" w:hAnsiTheme="minorHAnsi" w:cstheme="minorHAnsi"/>
+          <w:sz w:val="24"/>
+          <w:szCs w:val="24"/>
+        </w:rPr>
+        <w:t>his/her</w:t>
+      </w:r>
+      <w:r>
+        <w:rPr>
+          <w:rFonts w:asciiTheme="minorHAnsi" w:hAnsiTheme="minorHAnsi" w:cstheme="minorHAnsi"/>
+          <w:sz w:val="24"/>
+          <w:szCs w:val="24"/>
+        </w:rPr>
+        <w:t xml:space="preserve"> applications</w:t>
+      </w:r>
+      <w:r>
+        <w:rPr>
+          <w:rFonts w:asciiTheme="minorHAnsi" w:hAnsiTheme="minorHAnsi" w:cstheme="minorHAnsi"/>
+          <w:sz w:val="24"/>
+          <w:szCs w:val="24"/>
+        </w:rPr>
+        <w:t xml:space="preserve">, so he/she logs in as </w:t>
+      </w:r>
+      <w:r>
+        <w:rPr>
+          <w:rFonts w:asciiTheme="minorHAnsi" w:hAnsiTheme="minorHAnsi" w:cstheme="minorHAnsi"/>
+          <w:sz w:val="24"/>
+          <w:szCs w:val="24"/>
+        </w:rPr>
+        <w:t>rookie1</w:t>
+      </w:r>
+      <w:r>
+        <w:rPr>
+          <w:rFonts w:asciiTheme="minorHAnsi" w:hAnsiTheme="minorHAnsi" w:cstheme="minorHAnsi"/>
+          <w:sz w:val="24"/>
+          <w:szCs w:val="24"/>
+        </w:rPr>
+        <w:t xml:space="preserve">, then he/she </w:t>
+      </w:r>
+      <w:r>
+        <w:rPr>
+          <w:rFonts w:asciiTheme="minorHAnsi" w:hAnsiTheme="minorHAnsi" w:cstheme="minorHAnsi"/>
+          <w:sz w:val="24"/>
+          <w:szCs w:val="24"/>
+        </w:rPr>
+        <w:t>create</w:t>
+      </w:r>
+      <w:r>
+        <w:rPr>
+          <w:rFonts w:asciiTheme="minorHAnsi" w:hAnsiTheme="minorHAnsi" w:cstheme="minorHAnsi"/>
+          <w:sz w:val="24"/>
+          <w:szCs w:val="24"/>
+        </w:rPr>
+        <w:t xml:space="preserve"> </w:t>
+      </w:r>
+      <w:r>
+        <w:rPr>
+          <w:rFonts w:asciiTheme="minorHAnsi" w:hAnsiTheme="minorHAnsi" w:cstheme="minorHAnsi"/>
+          <w:sz w:val="24"/>
+          <w:szCs w:val="24"/>
+        </w:rPr>
+        <w:t>an</w:t>
+      </w:r>
+      <w:r>
+        <w:rPr>
+          <w:rFonts w:asciiTheme="minorHAnsi" w:hAnsiTheme="minorHAnsi" w:cstheme="minorHAnsi"/>
+          <w:sz w:val="24"/>
+          <w:szCs w:val="24"/>
+        </w:rPr>
+        <w:t xml:space="preserve"> application</w:t>
+      </w:r>
+      <w:r>
+        <w:rPr>
+          <w:rFonts w:asciiTheme="minorHAnsi" w:hAnsiTheme="minorHAnsi" w:cstheme="minorHAnsi"/>
+          <w:sz w:val="24"/>
+          <w:szCs w:val="24"/>
+        </w:rPr>
+        <w:t xml:space="preserve">, </w:t>
+      </w:r>
+      <w:r>
+        <w:rPr>
+          <w:rFonts w:asciiTheme="minorHAnsi" w:hAnsiTheme="minorHAnsi" w:cstheme="minorHAnsi"/>
+          <w:sz w:val="24"/>
+          <w:szCs w:val="24"/>
+        </w:rPr>
+        <w:t xml:space="preserve">finally </w:t>
+      </w:r>
+      <w:r>
+        <w:rPr>
+          <w:rFonts w:asciiTheme="minorHAnsi" w:hAnsiTheme="minorHAnsi" w:cstheme="minorHAnsi"/>
+          <w:sz w:val="24"/>
+          <w:szCs w:val="24"/>
+        </w:rPr>
+        <w:t>update</w:t>
+      </w:r>
+      <w:r>
+        <w:rPr>
+          <w:rFonts w:asciiTheme="minorHAnsi" w:hAnsiTheme="minorHAnsi" w:cstheme="minorHAnsi"/>
+          <w:sz w:val="24"/>
+          <w:szCs w:val="24"/>
+        </w:rPr>
+        <w:t xml:space="preserve"> the </w:t>
+      </w:r>
+      <w:r>
+        <w:rPr>
+          <w:rFonts w:asciiTheme="minorHAnsi" w:hAnsiTheme="minorHAnsi" w:cstheme="minorHAnsi"/>
+          <w:sz w:val="24"/>
+          <w:szCs w:val="24"/>
+        </w:rPr>
+        <w:t>application</w:t>
+      </w:r>
+      <w:r>
+        <w:rPr>
+          <w:rFonts w:asciiTheme="minorHAnsi" w:hAnsiTheme="minorHAnsi" w:cstheme="minorHAnsi"/>
+          <w:sz w:val="24"/>
+          <w:szCs w:val="24"/>
+        </w:rPr>
+        <w:t>,</w:t>
+      </w:r>
+      <w:r>
+        <w:rPr>
+          <w:rFonts w:asciiTheme="minorHAnsi" w:hAnsiTheme="minorHAnsi" w:cstheme="minorHAnsi"/>
+          <w:sz w:val="24"/>
+          <w:szCs w:val="24"/>
+        </w:rPr>
+        <w:t xml:space="preserve"> listing his/her applications and showing an application.</w:t>
+      </w:r>
+      <w:r>
+        <w:rPr>
+          <w:rFonts w:asciiTheme="minorHAnsi" w:hAnsiTheme="minorHAnsi" w:cstheme="minorHAnsi"/>
+          <w:sz w:val="24"/>
+          <w:szCs w:val="24"/>
+        </w:rPr>
+        <w:t xml:space="preserve"> </w:t>
+      </w:r>
+    </w:p>
+    <w:p>
+      <w:pPr>
+        <w:pStyle w:val="Subttulo"/>
+      </w:pPr>
+      <w:r>
+        <w:t>Access</w:t>
+      </w:r>
+    </w:p>
+    <w:p>
+      <w:pPr>
+        <w:pStyle w:val="Notes"/>
+        <w:rPr>
+          <w:rFonts w:asciiTheme="minorHAnsi" w:hAnsiTheme="minorHAnsi" w:cstheme="minorHAnsi"/>
+          <w:sz w:val="24"/>
+          <w:szCs w:val="24"/>
+        </w:rPr>
+      </w:pPr>
+      <w:r>
+        <w:rPr>
+          <w:rFonts w:asciiTheme="minorHAnsi" w:hAnsiTheme="minorHAnsi" w:cstheme="minorHAnsi"/>
+          <w:sz w:val="24"/>
+          <w:szCs w:val="24"/>
+        </w:rPr>
+        <w:t>First click on “Login” and fill the log in with the user “</w:t>
+      </w:r>
+      <w:r>
+        <w:rPr>
+          <w:rFonts w:asciiTheme="minorHAnsi" w:hAnsiTheme="minorHAnsi" w:cstheme="minorHAnsi"/>
+          <w:sz w:val="24"/>
+          <w:szCs w:val="24"/>
+        </w:rPr>
+        <w:t>rookie1</w:t>
+      </w:r>
+      <w:r>
+        <w:rPr>
+          <w:rFonts w:asciiTheme="minorHAnsi" w:hAnsiTheme="minorHAnsi" w:cstheme="minorHAnsi"/>
+          <w:sz w:val="24"/>
+          <w:szCs w:val="24"/>
+        </w:rPr>
+        <w:t>” and the password “</w:t>
+      </w:r>
+      <w:r>
+        <w:rPr>
+          <w:rFonts w:asciiTheme="minorHAnsi" w:hAnsiTheme="minorHAnsi" w:cstheme="minorHAnsi"/>
+          <w:sz w:val="24"/>
+          <w:szCs w:val="24"/>
+        </w:rPr>
+        <w:t>rookie1</w:t>
+      </w:r>
+      <w:r>
+        <w:rPr>
+          <w:rFonts w:asciiTheme="minorHAnsi" w:hAnsiTheme="minorHAnsi" w:cstheme="minorHAnsi"/>
+          <w:sz w:val="24"/>
+          <w:szCs w:val="24"/>
+        </w:rPr>
+        <w:t>”.</w:t>
       </w:r>
     </w:p>
     <w:p>
@@ -5096,8 +6737,8 @@
         <w:tblLook w:val="04A0" w:firstRow="1" w:lastRow="0" w:firstColumn="1" w:lastColumn="0" w:noHBand="0" w:noVBand="1"/>
       </w:tblPr>
       <w:tblGrid>
-        <w:gridCol w:w="1511"/>
-        <w:gridCol w:w="7515"/>
+        <w:gridCol w:w="1517"/>
+        <w:gridCol w:w="7509"/>
       </w:tblGrid>
       <w:tr>
         <w:trPr>
@@ -5127,7 +6768,19 @@
               <w:rPr>
                 <w:rStyle w:val="Textoennegrita"/>
               </w:rPr>
-              <w:t xml:space="preserve">Test &lt;#11.1&gt; </w:t>
+              <w:t>Test &lt;#</w:t>
+            </w:r>
+            <w:r>
+              <w:rPr>
+                <w:rStyle w:val="Textoennegrita"/>
+              </w:rPr>
+              <w:t>1</w:t>
+            </w:r>
+            <w:r>
+              <w:rPr>
+                <w:rStyle w:val="Textoennegrita"/>
+              </w:rPr>
+              <w:t xml:space="preserve">&gt; </w:t>
             </w:r>
           </w:p>
         </w:tc>
@@ -5190,187 +6843,121 @@
                 <w:sz w:val="24"/>
                 <w:szCs w:val="24"/>
               </w:rPr>
-              <w:t>Click on “Administrator &gt; Register administrator”. The form must be filled in with the following data: username: ‘</w:t>
-            </w:r>
-            <w:proofErr w:type="spellStart"/>
-            <w:r>
-              <w:rPr>
-                <w:rFonts w:asciiTheme="minorHAnsi" w:hAnsiTheme="minorHAnsi" w:cstheme="minorHAnsi"/>
-                <w:sz w:val="24"/>
-                <w:szCs w:val="24"/>
-              </w:rPr>
-              <w:t>newadministrator</w:t>
-            </w:r>
-            <w:proofErr w:type="spellEnd"/>
-            <w:r>
-              <w:rPr>
-                <w:rFonts w:asciiTheme="minorHAnsi" w:hAnsiTheme="minorHAnsi" w:cstheme="minorHAnsi"/>
-                <w:sz w:val="24"/>
-                <w:szCs w:val="24"/>
-              </w:rPr>
-              <w:t>’, password: ‘</w:t>
-            </w:r>
-            <w:proofErr w:type="spellStart"/>
-            <w:r>
-              <w:rPr>
-                <w:rFonts w:asciiTheme="minorHAnsi" w:hAnsiTheme="minorHAnsi" w:cstheme="minorHAnsi"/>
-                <w:sz w:val="24"/>
-                <w:szCs w:val="24"/>
-              </w:rPr>
-              <w:t>newadministrator</w:t>
-            </w:r>
-            <w:proofErr w:type="spellEnd"/>
-            <w:r>
-              <w:rPr>
-                <w:rFonts w:asciiTheme="minorHAnsi" w:hAnsiTheme="minorHAnsi" w:cstheme="minorHAnsi"/>
-                <w:sz w:val="24"/>
-                <w:szCs w:val="24"/>
-              </w:rPr>
-              <w:t>’, confirm password: ‘</w:t>
-            </w:r>
-            <w:proofErr w:type="spellStart"/>
-            <w:r>
-              <w:rPr>
-                <w:rFonts w:asciiTheme="minorHAnsi" w:hAnsiTheme="minorHAnsi" w:cstheme="minorHAnsi"/>
-                <w:sz w:val="24"/>
-                <w:szCs w:val="24"/>
-              </w:rPr>
-              <w:t>newadministrator</w:t>
-            </w:r>
-            <w:proofErr w:type="spellEnd"/>
-            <w:r>
-              <w:rPr>
-                <w:rFonts w:asciiTheme="minorHAnsi" w:hAnsiTheme="minorHAnsi" w:cstheme="minorHAnsi"/>
-                <w:sz w:val="24"/>
-                <w:szCs w:val="24"/>
-              </w:rPr>
-              <w:t xml:space="preserve">’, name: ‘New administrator’, surnames: ‘Surname1 Surname2’, photo: ‘https://www.newadministratorphoto.es’, email: ‘newadministrator@gmail.es’, phonenumber:’600102030’, address: ‘C/New Administrator 123’, </w:t>
-            </w:r>
-            <w:proofErr w:type="spellStart"/>
-            <w:r>
-              <w:rPr>
-                <w:rFonts w:asciiTheme="minorHAnsi" w:hAnsiTheme="minorHAnsi" w:cstheme="minorHAnsi"/>
-                <w:sz w:val="24"/>
-                <w:szCs w:val="24"/>
-              </w:rPr>
-              <w:t>vatnumber</w:t>
-            </w:r>
-            <w:proofErr w:type="spellEnd"/>
-            <w:r>
-              <w:rPr>
-                <w:rFonts w:asciiTheme="minorHAnsi" w:hAnsiTheme="minorHAnsi" w:cstheme="minorHAnsi"/>
-                <w:sz w:val="24"/>
-                <w:szCs w:val="24"/>
-              </w:rPr>
-              <w:t xml:space="preserve">: ‘123456789’, </w:t>
-            </w:r>
-            <w:proofErr w:type="spellStart"/>
-            <w:r>
-              <w:rPr>
-                <w:rFonts w:asciiTheme="minorHAnsi" w:hAnsiTheme="minorHAnsi" w:cstheme="minorHAnsi"/>
-                <w:sz w:val="24"/>
-                <w:szCs w:val="24"/>
-              </w:rPr>
-              <w:t>holdername</w:t>
-            </w:r>
-            <w:proofErr w:type="spellEnd"/>
-            <w:r>
-              <w:rPr>
-                <w:rFonts w:asciiTheme="minorHAnsi" w:hAnsiTheme="minorHAnsi" w:cstheme="minorHAnsi"/>
-                <w:sz w:val="24"/>
-                <w:szCs w:val="24"/>
-              </w:rPr>
-              <w:t xml:space="preserve">: ‘New Administrator Surname1’ , </w:t>
-            </w:r>
-            <w:proofErr w:type="spellStart"/>
-            <w:r>
-              <w:rPr>
-                <w:rFonts w:asciiTheme="minorHAnsi" w:hAnsiTheme="minorHAnsi" w:cstheme="minorHAnsi"/>
-                <w:sz w:val="24"/>
-                <w:szCs w:val="24"/>
-              </w:rPr>
-              <w:t>brandname</w:t>
-            </w:r>
-            <w:proofErr w:type="spellEnd"/>
-            <w:r>
-              <w:rPr>
-                <w:rFonts w:asciiTheme="minorHAnsi" w:hAnsiTheme="minorHAnsi" w:cstheme="minorHAnsi"/>
-                <w:sz w:val="24"/>
-                <w:szCs w:val="24"/>
-              </w:rPr>
-              <w:t xml:space="preserve">: ‘VISA’, </w:t>
-            </w:r>
-            <w:proofErr w:type="spellStart"/>
-            <w:r>
-              <w:rPr>
-                <w:rFonts w:asciiTheme="minorHAnsi" w:hAnsiTheme="minorHAnsi" w:cstheme="minorHAnsi"/>
-                <w:sz w:val="24"/>
-                <w:szCs w:val="24"/>
-              </w:rPr>
-              <w:t>creditcardnumber</w:t>
-            </w:r>
-            <w:proofErr w:type="spellEnd"/>
-            <w:r>
-              <w:rPr>
-                <w:rFonts w:asciiTheme="minorHAnsi" w:hAnsiTheme="minorHAnsi" w:cstheme="minorHAnsi"/>
-                <w:sz w:val="24"/>
-                <w:szCs w:val="24"/>
-              </w:rPr>
-              <w:t xml:space="preserve">: ‘4891522679337805’, expiration: ‘07/25’, </w:t>
-            </w:r>
-            <w:proofErr w:type="spellStart"/>
-            <w:r>
-              <w:rPr>
-                <w:rFonts w:asciiTheme="minorHAnsi" w:hAnsiTheme="minorHAnsi" w:cstheme="minorHAnsi"/>
-                <w:sz w:val="24"/>
-                <w:szCs w:val="24"/>
-              </w:rPr>
-              <w:t>cvvcode</w:t>
-            </w:r>
-            <w:proofErr w:type="spellEnd"/>
-            <w:r>
-              <w:rPr>
-                <w:rFonts w:asciiTheme="minorHAnsi" w:hAnsiTheme="minorHAnsi" w:cstheme="minorHAnsi"/>
-                <w:sz w:val="24"/>
-                <w:szCs w:val="24"/>
-              </w:rPr>
-              <w:t xml:space="preserve">: ‘756’ and tick the ‘Terms and Conditions’. Click the “Save” button. Then go to “My profile &gt; Logout” and finally go to “Login” and log as </w:t>
-            </w:r>
-            <w:proofErr w:type="spellStart"/>
-            <w:r>
-              <w:rPr>
-                <w:rFonts w:asciiTheme="minorHAnsi" w:hAnsiTheme="minorHAnsi" w:cstheme="minorHAnsi"/>
-                <w:sz w:val="24"/>
-                <w:szCs w:val="24"/>
-              </w:rPr>
-              <w:t>newadministrator</w:t>
-            </w:r>
-            <w:proofErr w:type="spellEnd"/>
-            <w:r>
-              <w:rPr>
-                <w:rFonts w:asciiTheme="minorHAnsi" w:hAnsiTheme="minorHAnsi" w:cstheme="minorHAnsi"/>
-                <w:sz w:val="24"/>
-                <w:szCs w:val="24"/>
-              </w:rPr>
-              <w:t>/</w:t>
-            </w:r>
-            <w:proofErr w:type="spellStart"/>
-            <w:r>
-              <w:rPr>
-                <w:rFonts w:asciiTheme="minorHAnsi" w:hAnsiTheme="minorHAnsi" w:cstheme="minorHAnsi"/>
-                <w:sz w:val="24"/>
-                <w:szCs w:val="24"/>
-              </w:rPr>
-              <w:t>newadministrator</w:t>
-            </w:r>
-            <w:proofErr w:type="spellEnd"/>
-            <w:r>
-              <w:rPr>
-                <w:rFonts w:asciiTheme="minorHAnsi" w:hAnsiTheme="minorHAnsi" w:cstheme="minorHAnsi"/>
-                <w:sz w:val="24"/>
-                <w:szCs w:val="24"/>
-              </w:rPr>
-              <w:t>.</w:t>
+              <w:t>Click on “</w:t>
+            </w:r>
+            <w:r>
+              <w:rPr>
+                <w:rFonts w:asciiTheme="minorHAnsi" w:hAnsiTheme="minorHAnsi" w:cstheme="minorHAnsi"/>
+                <w:sz w:val="24"/>
+                <w:szCs w:val="24"/>
+              </w:rPr>
+              <w:t>positions Available</w:t>
+            </w:r>
+            <w:r>
+              <w:rPr>
+                <w:rFonts w:asciiTheme="minorHAnsi" w:hAnsiTheme="minorHAnsi" w:cstheme="minorHAnsi"/>
+                <w:sz w:val="24"/>
+                <w:szCs w:val="24"/>
+              </w:rPr>
+              <w:t>”, then on the first row click on “</w:t>
+            </w:r>
+            <w:r>
+              <w:rPr>
+                <w:rFonts w:asciiTheme="minorHAnsi" w:hAnsiTheme="minorHAnsi" w:cstheme="minorHAnsi"/>
+                <w:sz w:val="24"/>
+                <w:szCs w:val="24"/>
+              </w:rPr>
+              <w:t>Create application</w:t>
+            </w:r>
+            <w:r>
+              <w:rPr>
+                <w:rFonts w:asciiTheme="minorHAnsi" w:hAnsiTheme="minorHAnsi" w:cstheme="minorHAnsi"/>
+                <w:sz w:val="24"/>
+                <w:szCs w:val="24"/>
+              </w:rPr>
+              <w:t>”.</w:t>
+            </w:r>
+            <w:r>
+              <w:rPr>
+                <w:rFonts w:asciiTheme="minorHAnsi" w:hAnsiTheme="minorHAnsi" w:cstheme="minorHAnsi"/>
+                <w:sz w:val="24"/>
+                <w:szCs w:val="24"/>
+              </w:rPr>
+              <w:t xml:space="preserve"> </w:t>
+            </w:r>
+            <w:r>
+              <w:rPr>
+                <w:rFonts w:asciiTheme="minorHAnsi" w:hAnsiTheme="minorHAnsi" w:cstheme="minorHAnsi"/>
+                <w:sz w:val="24"/>
+                <w:szCs w:val="24"/>
+              </w:rPr>
+              <w:t xml:space="preserve">The form must be filled in with the following data: </w:t>
+            </w:r>
+            <w:r>
+              <w:rPr>
+                <w:rFonts w:asciiTheme="minorHAnsi" w:hAnsiTheme="minorHAnsi" w:cstheme="minorHAnsi"/>
+                <w:sz w:val="24"/>
+                <w:szCs w:val="24"/>
+              </w:rPr>
+              <w:t xml:space="preserve">Select a </w:t>
+            </w:r>
+            <w:proofErr w:type="gramStart"/>
+            <w:r>
+              <w:rPr>
+                <w:rFonts w:asciiTheme="minorHAnsi" w:hAnsiTheme="minorHAnsi" w:cstheme="minorHAnsi"/>
+                <w:sz w:val="24"/>
+                <w:szCs w:val="24"/>
+              </w:rPr>
+              <w:t>curricula</w:t>
+            </w:r>
+            <w:proofErr w:type="gramEnd"/>
+            <w:r>
+              <w:rPr>
+                <w:rFonts w:asciiTheme="minorHAnsi" w:hAnsiTheme="minorHAnsi" w:cstheme="minorHAnsi"/>
+                <w:sz w:val="24"/>
+                <w:szCs w:val="24"/>
+              </w:rPr>
+              <w:t>: ‘</w:t>
+            </w:r>
+            <w:r>
+              <w:rPr>
+                <w:rFonts w:asciiTheme="minorHAnsi" w:hAnsiTheme="minorHAnsi" w:cstheme="minorHAnsi"/>
+                <w:sz w:val="24"/>
+                <w:szCs w:val="24"/>
+              </w:rPr>
+              <w:t>Select whichever you want</w:t>
+            </w:r>
+            <w:r>
+              <w:rPr>
+                <w:rFonts w:asciiTheme="minorHAnsi" w:hAnsiTheme="minorHAnsi" w:cstheme="minorHAnsi"/>
+                <w:sz w:val="24"/>
+                <w:szCs w:val="24"/>
+              </w:rPr>
+              <w:t>’</w:t>
+            </w:r>
+            <w:r>
+              <w:rPr>
+                <w:rFonts w:asciiTheme="minorHAnsi" w:hAnsiTheme="minorHAnsi" w:cstheme="minorHAnsi"/>
+                <w:sz w:val="24"/>
+                <w:szCs w:val="24"/>
+              </w:rPr>
+              <w:t>. Finally click the “</w:t>
+            </w:r>
+            <w:r>
+              <w:rPr>
+                <w:rFonts w:asciiTheme="minorHAnsi" w:hAnsiTheme="minorHAnsi" w:cstheme="minorHAnsi"/>
+                <w:sz w:val="24"/>
+                <w:szCs w:val="24"/>
+              </w:rPr>
+              <w:t>Save</w:t>
+            </w:r>
+            <w:r>
+              <w:rPr>
+                <w:rFonts w:asciiTheme="minorHAnsi" w:hAnsiTheme="minorHAnsi" w:cstheme="minorHAnsi"/>
+                <w:sz w:val="24"/>
+                <w:szCs w:val="24"/>
+              </w:rPr>
+              <w:t>” button.</w:t>
             </w:r>
           </w:p>
         </w:tc>
@@ -5430,18 +7017,16 @@
                 <w:sz w:val="24"/>
                 <w:szCs w:val="24"/>
               </w:rPr>
-              <w:t xml:space="preserve">You will be in the home screen logged as </w:t>
-            </w:r>
-            <w:proofErr w:type="spellStart"/>
-            <w:r>
-              <w:rPr>
-                <w:rFonts w:asciiTheme="minorHAnsi" w:hAnsiTheme="minorHAnsi" w:cstheme="minorHAnsi"/>
-                <w:sz w:val="24"/>
-                <w:szCs w:val="24"/>
-              </w:rPr>
-              <w:t>newadministrator</w:t>
-            </w:r>
-            <w:proofErr w:type="spellEnd"/>
+              <w:t xml:space="preserve">The system must redirect you to the list of your </w:t>
+            </w:r>
+            <w:r>
+              <w:rPr>
+                <w:rFonts w:asciiTheme="minorHAnsi" w:hAnsiTheme="minorHAnsi" w:cstheme="minorHAnsi"/>
+                <w:sz w:val="24"/>
+                <w:szCs w:val="24"/>
+              </w:rPr>
+              <w:t>applications</w:t>
+            </w:r>
             <w:r>
               <w:rPr>
                 <w:rFonts w:asciiTheme="minorHAnsi" w:hAnsiTheme="minorHAnsi" w:cstheme="minorHAnsi"/>
@@ -5573,23 +7158,857 @@
         <w:pStyle w:val="Ttulo1"/>
       </w:pPr>
     </w:p>
+    <w:tbl>
+      <w:tblPr>
+        <w:tblStyle w:val="Cuadrculavistosa-nfasis1"/>
+        <w:tblW w:w="0" w:type="auto"/>
+        <w:tblLook w:val="04A0" w:firstRow="1" w:lastRow="0" w:firstColumn="1" w:lastColumn="0" w:noHBand="0" w:noVBand="1"/>
+      </w:tblPr>
+      <w:tblGrid>
+        <w:gridCol w:w="1517"/>
+        <w:gridCol w:w="7509"/>
+      </w:tblGrid>
+      <w:tr>
+        <w:trPr>
+          <w:cnfStyle w:val="100000000000" w:firstRow="1" w:lastRow="0" w:firstColumn="0" w:lastColumn="0" w:oddVBand="0" w:evenVBand="0" w:oddHBand="0" w:evenHBand="0" w:firstRowFirstColumn="0" w:firstRowLastColumn="0" w:lastRowFirstColumn="0" w:lastRowLastColumn="0"/>
+        </w:trPr>
+        <w:tc>
+          <w:tcPr>
+            <w:cnfStyle w:val="001000000100" w:firstRow="0" w:lastRow="0" w:firstColumn="1" w:lastColumn="0" w:oddVBand="0" w:evenVBand="0" w:oddHBand="0" w:evenHBand="0" w:firstRowFirstColumn="1" w:firstRowLastColumn="0" w:lastRowFirstColumn="0" w:lastRowLastColumn="0"/>
+            <w:tcW w:w="9242" w:type="dxa"/>
+            <w:gridSpan w:val="2"/>
+            <w:tcBorders>
+              <w:top w:val="nil"/>
+              <w:left w:val="nil"/>
+              <w:bottom w:val="single" w:sz="4" w:space="0" w:color="FFFFFF" w:themeColor="background1"/>
+              <w:right w:val="nil"/>
+            </w:tcBorders>
+            <w:shd w:val="clear" w:color="auto" w:fill="1F497D" w:themeFill="text2"/>
+            <w:hideMark/>
+          </w:tcPr>
+          <w:p>
+            <w:pPr>
+              <w:rPr>
+                <w:rStyle w:val="Textoennegrita"/>
+              </w:rPr>
+            </w:pPr>
+            <w:r>
+              <w:rPr>
+                <w:rStyle w:val="Textoennegrita"/>
+              </w:rPr>
+              <w:t>Test &lt;#</w:t>
+            </w:r>
+            <w:r>
+              <w:rPr>
+                <w:rStyle w:val="Textoennegrita"/>
+              </w:rPr>
+              <w:t>2</w:t>
+            </w:r>
+            <w:r>
+              <w:rPr>
+                <w:rStyle w:val="Textoennegrita"/>
+              </w:rPr>
+              <w:t xml:space="preserve">&gt; </w:t>
+            </w:r>
+          </w:p>
+        </w:tc>
+      </w:tr>
+      <w:tr>
+        <w:trPr>
+          <w:cnfStyle w:val="000000100000" w:firstRow="0" w:lastRow="0" w:firstColumn="0" w:lastColumn="0" w:oddVBand="0" w:evenVBand="0" w:oddHBand="1" w:evenHBand="0" w:firstRowFirstColumn="0" w:firstRowLastColumn="0" w:lastRowFirstColumn="0" w:lastRowLastColumn="0"/>
+        </w:trPr>
+        <w:tc>
+          <w:tcPr>
+            <w:cnfStyle w:val="001000000000" w:firstRow="0" w:lastRow="0" w:firstColumn="1" w:lastColumn="0" w:oddVBand="0" w:evenVBand="0" w:oddHBand="0" w:evenHBand="0" w:firstRowFirstColumn="0" w:firstRowLastColumn="0" w:lastRowFirstColumn="0" w:lastRowLastColumn="0"/>
+            <w:tcW w:w="1526" w:type="dxa"/>
+            <w:tcBorders>
+              <w:top w:val="single" w:sz="4" w:space="0" w:color="FFFFFF" w:themeColor="background1"/>
+              <w:left w:val="nil"/>
+              <w:bottom w:val="single" w:sz="4" w:space="0" w:color="FFFFFF" w:themeColor="background1"/>
+              <w:right w:val="nil"/>
+            </w:tcBorders>
+            <w:shd w:val="clear" w:color="auto" w:fill="1F497D" w:themeFill="text2"/>
+            <w:hideMark/>
+          </w:tcPr>
+          <w:p>
+            <w:pPr>
+              <w:rPr>
+                <w:rStyle w:val="Textoennegrita"/>
+              </w:rPr>
+            </w:pPr>
+            <w:r>
+              <w:rPr>
+                <w:rStyle w:val="Textoennegrita"/>
+              </w:rPr>
+              <w:t>Description</w:t>
+            </w:r>
+          </w:p>
+        </w:tc>
+        <w:tc>
+          <w:tcPr>
+            <w:tcW w:w="7716" w:type="dxa"/>
+            <w:tcBorders>
+              <w:top w:val="single" w:sz="4" w:space="0" w:color="FFFFFF" w:themeColor="background1"/>
+              <w:left w:val="nil"/>
+              <w:bottom w:val="single" w:sz="4" w:space="0" w:color="FFFFFF" w:themeColor="background1"/>
+              <w:right w:val="nil"/>
+            </w:tcBorders>
+            <w:hideMark/>
+          </w:tcPr>
+          <w:p>
+            <w:pPr>
+              <w:pStyle w:val="Notes"/>
+              <w:cnfStyle w:val="000000100000" w:firstRow="0" w:lastRow="0" w:firstColumn="0" w:lastColumn="0" w:oddVBand="0" w:evenVBand="0" w:oddHBand="1" w:evenHBand="0" w:firstRowFirstColumn="0" w:firstRowLastColumn="0" w:lastRowFirstColumn="0" w:lastRowLastColumn="0"/>
+              <w:rPr>
+                <w:rFonts w:asciiTheme="minorHAnsi" w:hAnsiTheme="minorHAnsi" w:cstheme="minorHAnsi"/>
+                <w:sz w:val="24"/>
+                <w:szCs w:val="24"/>
+              </w:rPr>
+            </w:pPr>
+            <w:r>
+              <w:rPr>
+                <w:rFonts w:asciiTheme="minorHAnsi" w:hAnsiTheme="minorHAnsi" w:cstheme="minorHAnsi"/>
+                <w:sz w:val="24"/>
+                <w:szCs w:val="24"/>
+              </w:rPr>
+              <w:t>Click on “</w:t>
+            </w:r>
+            <w:r>
+              <w:rPr>
+                <w:rFonts w:asciiTheme="minorHAnsi" w:hAnsiTheme="minorHAnsi" w:cstheme="minorHAnsi"/>
+                <w:sz w:val="24"/>
+                <w:szCs w:val="24"/>
+              </w:rPr>
+              <w:t>Rookie&gt;</w:t>
+            </w:r>
+            <w:r>
+              <w:rPr>
+                <w:rFonts w:asciiTheme="minorHAnsi" w:hAnsiTheme="minorHAnsi" w:cstheme="minorHAnsi"/>
+                <w:sz w:val="24"/>
+                <w:szCs w:val="24"/>
+              </w:rPr>
+              <w:t xml:space="preserve"> </w:t>
+            </w:r>
+            <w:r>
+              <w:rPr>
+                <w:rFonts w:asciiTheme="minorHAnsi" w:hAnsiTheme="minorHAnsi" w:cstheme="minorHAnsi"/>
+                <w:sz w:val="24"/>
+                <w:szCs w:val="24"/>
+              </w:rPr>
+              <w:t>My applications</w:t>
+            </w:r>
+            <w:r>
+              <w:rPr>
+                <w:rFonts w:asciiTheme="minorHAnsi" w:hAnsiTheme="minorHAnsi" w:cstheme="minorHAnsi"/>
+                <w:sz w:val="24"/>
+                <w:szCs w:val="24"/>
+              </w:rPr>
+              <w:t xml:space="preserve">”, then on </w:t>
+            </w:r>
+            <w:r>
+              <w:rPr>
+                <w:rFonts w:asciiTheme="minorHAnsi" w:hAnsiTheme="minorHAnsi" w:cstheme="minorHAnsi"/>
+                <w:sz w:val="24"/>
+                <w:szCs w:val="24"/>
+              </w:rPr>
+              <w:t>a</w:t>
+            </w:r>
+            <w:r>
+              <w:rPr>
+                <w:rFonts w:asciiTheme="minorHAnsi" w:hAnsiTheme="minorHAnsi" w:cstheme="minorHAnsi"/>
+                <w:sz w:val="24"/>
+                <w:szCs w:val="24"/>
+              </w:rPr>
+              <w:t xml:space="preserve"> </w:t>
+            </w:r>
+            <w:r>
+              <w:rPr>
+                <w:rFonts w:asciiTheme="minorHAnsi" w:hAnsiTheme="minorHAnsi" w:cstheme="minorHAnsi"/>
+                <w:sz w:val="24"/>
+                <w:szCs w:val="24"/>
+              </w:rPr>
+              <w:t xml:space="preserve">pending applications </w:t>
+            </w:r>
+            <w:r>
+              <w:rPr>
+                <w:rFonts w:asciiTheme="minorHAnsi" w:hAnsiTheme="minorHAnsi" w:cstheme="minorHAnsi"/>
+                <w:sz w:val="24"/>
+                <w:szCs w:val="24"/>
+              </w:rPr>
+              <w:t>click on “</w:t>
+            </w:r>
+            <w:r>
+              <w:rPr>
+                <w:rFonts w:asciiTheme="minorHAnsi" w:hAnsiTheme="minorHAnsi" w:cstheme="minorHAnsi"/>
+                <w:sz w:val="24"/>
+                <w:szCs w:val="24"/>
+              </w:rPr>
+              <w:t>Update</w:t>
+            </w:r>
+            <w:r>
+              <w:rPr>
+                <w:rFonts w:asciiTheme="minorHAnsi" w:hAnsiTheme="minorHAnsi" w:cstheme="minorHAnsi"/>
+                <w:sz w:val="24"/>
+                <w:szCs w:val="24"/>
+              </w:rPr>
+              <w:t>”.</w:t>
+            </w:r>
+            <w:r>
+              <w:rPr>
+                <w:rFonts w:asciiTheme="minorHAnsi" w:hAnsiTheme="minorHAnsi" w:cstheme="minorHAnsi"/>
+                <w:sz w:val="24"/>
+                <w:szCs w:val="24"/>
+              </w:rPr>
+              <w:t xml:space="preserve"> </w:t>
+            </w:r>
+            <w:r>
+              <w:rPr>
+                <w:rFonts w:asciiTheme="minorHAnsi" w:hAnsiTheme="minorHAnsi" w:cstheme="minorHAnsi"/>
+                <w:sz w:val="24"/>
+                <w:szCs w:val="24"/>
+              </w:rPr>
+              <w:t xml:space="preserve">The form must be filled in with the following data: </w:t>
+            </w:r>
+            <w:r>
+              <w:rPr>
+                <w:rFonts w:asciiTheme="minorHAnsi" w:hAnsiTheme="minorHAnsi" w:cstheme="minorHAnsi"/>
+                <w:sz w:val="24"/>
+                <w:szCs w:val="24"/>
+              </w:rPr>
+              <w:t>Explanation</w:t>
+            </w:r>
+            <w:r>
+              <w:rPr>
+                <w:rFonts w:asciiTheme="minorHAnsi" w:hAnsiTheme="minorHAnsi" w:cstheme="minorHAnsi"/>
+                <w:sz w:val="24"/>
+                <w:szCs w:val="24"/>
+              </w:rPr>
+              <w:t>: ‘</w:t>
+            </w:r>
+            <w:r>
+              <w:rPr>
+                <w:rFonts w:asciiTheme="minorHAnsi" w:hAnsiTheme="minorHAnsi" w:cstheme="minorHAnsi"/>
+                <w:sz w:val="24"/>
+                <w:szCs w:val="24"/>
+              </w:rPr>
+              <w:t>I used a Map instead of a Collection’, Link: ‘www.link.com’</w:t>
+            </w:r>
+            <w:r>
+              <w:rPr>
+                <w:rFonts w:asciiTheme="minorHAnsi" w:hAnsiTheme="minorHAnsi" w:cstheme="minorHAnsi"/>
+                <w:sz w:val="24"/>
+                <w:szCs w:val="24"/>
+              </w:rPr>
+              <w:t>. Finally click the “</w:t>
+            </w:r>
+            <w:r>
+              <w:rPr>
+                <w:rFonts w:asciiTheme="minorHAnsi" w:hAnsiTheme="minorHAnsi" w:cstheme="minorHAnsi"/>
+                <w:sz w:val="24"/>
+                <w:szCs w:val="24"/>
+              </w:rPr>
+              <w:t>Update</w:t>
+            </w:r>
+            <w:r>
+              <w:rPr>
+                <w:rFonts w:asciiTheme="minorHAnsi" w:hAnsiTheme="minorHAnsi" w:cstheme="minorHAnsi"/>
+                <w:sz w:val="24"/>
+                <w:szCs w:val="24"/>
+              </w:rPr>
+              <w:t>” button.</w:t>
+            </w:r>
+          </w:p>
+        </w:tc>
+      </w:tr>
+      <w:tr>
+        <w:tc>
+          <w:tcPr>
+            <w:cnfStyle w:val="001000000000" w:firstRow="0" w:lastRow="0" w:firstColumn="1" w:lastColumn="0" w:oddVBand="0" w:evenVBand="0" w:oddHBand="0" w:evenHBand="0" w:firstRowFirstColumn="0" w:firstRowLastColumn="0" w:lastRowFirstColumn="0" w:lastRowLastColumn="0"/>
+            <w:tcW w:w="1526" w:type="dxa"/>
+            <w:tcBorders>
+              <w:top w:val="single" w:sz="4" w:space="0" w:color="FFFFFF" w:themeColor="background1"/>
+              <w:left w:val="nil"/>
+              <w:bottom w:val="single" w:sz="4" w:space="0" w:color="FFFFFF" w:themeColor="background1"/>
+              <w:right w:val="nil"/>
+            </w:tcBorders>
+            <w:shd w:val="clear" w:color="auto" w:fill="1F497D" w:themeFill="text2"/>
+            <w:hideMark/>
+          </w:tcPr>
+          <w:p>
+            <w:pPr>
+              <w:rPr>
+                <w:rStyle w:val="Textoennegrita"/>
+              </w:rPr>
+            </w:pPr>
+            <w:r>
+              <w:rPr>
+                <w:rStyle w:val="Textoennegrita"/>
+              </w:rPr>
+              <w:t>Expected</w:t>
+            </w:r>
+          </w:p>
+        </w:tc>
+        <w:tc>
+          <w:tcPr>
+            <w:tcW w:w="7716" w:type="dxa"/>
+            <w:tcBorders>
+              <w:top w:val="single" w:sz="4" w:space="0" w:color="FFFFFF" w:themeColor="background1"/>
+              <w:left w:val="nil"/>
+              <w:bottom w:val="single" w:sz="4" w:space="0" w:color="FFFFFF" w:themeColor="background1"/>
+              <w:right w:val="nil"/>
+            </w:tcBorders>
+            <w:hideMark/>
+          </w:tcPr>
+          <w:p>
+            <w:pPr>
+              <w:pStyle w:val="Notes"/>
+              <w:cnfStyle w:val="000000000000" w:firstRow="0" w:lastRow="0" w:firstColumn="0" w:lastColumn="0" w:oddVBand="0" w:evenVBand="0" w:oddHBand="0" w:evenHBand="0" w:firstRowFirstColumn="0" w:firstRowLastColumn="0" w:lastRowFirstColumn="0" w:lastRowLastColumn="0"/>
+              <w:rPr>
+                <w:rFonts w:asciiTheme="minorHAnsi" w:hAnsiTheme="minorHAnsi" w:cstheme="minorHAnsi"/>
+                <w:sz w:val="24"/>
+                <w:szCs w:val="24"/>
+              </w:rPr>
+            </w:pPr>
+            <w:r>
+              <w:rPr>
+                <w:rFonts w:asciiTheme="minorHAnsi" w:hAnsiTheme="minorHAnsi" w:cstheme="minorHAnsi"/>
+                <w:sz w:val="24"/>
+                <w:szCs w:val="24"/>
+              </w:rPr>
+              <w:t xml:space="preserve">The system must redirect you to the list of your </w:t>
+            </w:r>
+            <w:r>
+              <w:rPr>
+                <w:rFonts w:asciiTheme="minorHAnsi" w:hAnsiTheme="minorHAnsi" w:cstheme="minorHAnsi"/>
+                <w:sz w:val="24"/>
+                <w:szCs w:val="24"/>
+              </w:rPr>
+              <w:t>applications</w:t>
+            </w:r>
+            <w:r>
+              <w:rPr>
+                <w:rFonts w:asciiTheme="minorHAnsi" w:hAnsiTheme="minorHAnsi" w:cstheme="minorHAnsi"/>
+                <w:sz w:val="24"/>
+                <w:szCs w:val="24"/>
+              </w:rPr>
+              <w:t xml:space="preserve"> and you will see the application updated</w:t>
+            </w:r>
+            <w:r>
+              <w:rPr>
+                <w:rFonts w:asciiTheme="minorHAnsi" w:hAnsiTheme="minorHAnsi" w:cstheme="minorHAnsi"/>
+                <w:sz w:val="24"/>
+                <w:szCs w:val="24"/>
+              </w:rPr>
+              <w:t>.</w:t>
+            </w:r>
+          </w:p>
+        </w:tc>
+      </w:tr>
+      <w:tr>
+        <w:trPr>
+          <w:cnfStyle w:val="000000100000" w:firstRow="0" w:lastRow="0" w:firstColumn="0" w:lastColumn="0" w:oddVBand="0" w:evenVBand="0" w:oddHBand="1" w:evenHBand="0" w:firstRowFirstColumn="0" w:firstRowLastColumn="0" w:lastRowFirstColumn="0" w:lastRowLastColumn="0"/>
+        </w:trPr>
+        <w:tc>
+          <w:tcPr>
+            <w:cnfStyle w:val="001000000000" w:firstRow="0" w:lastRow="0" w:firstColumn="1" w:lastColumn="0" w:oddVBand="0" w:evenVBand="0" w:oddHBand="0" w:evenHBand="0" w:firstRowFirstColumn="0" w:firstRowLastColumn="0" w:lastRowFirstColumn="0" w:lastRowLastColumn="0"/>
+            <w:tcW w:w="1526" w:type="dxa"/>
+            <w:tcBorders>
+              <w:top w:val="single" w:sz="4" w:space="0" w:color="FFFFFF" w:themeColor="background1"/>
+              <w:left w:val="nil"/>
+              <w:bottom w:val="single" w:sz="4" w:space="0" w:color="FFFFFF" w:themeColor="background1"/>
+              <w:right w:val="nil"/>
+            </w:tcBorders>
+            <w:shd w:val="clear" w:color="auto" w:fill="1F497D" w:themeFill="text2"/>
+            <w:hideMark/>
+          </w:tcPr>
+          <w:p>
+            <w:pPr>
+              <w:rPr>
+                <w:rStyle w:val="Textoennegrita"/>
+              </w:rPr>
+            </w:pPr>
+            <w:r>
+              <w:rPr>
+                <w:rStyle w:val="Textoennegrita"/>
+              </w:rPr>
+              <w:t>Outcome</w:t>
+            </w:r>
+          </w:p>
+        </w:tc>
+        <w:tc>
+          <w:tcPr>
+            <w:tcW w:w="7716" w:type="dxa"/>
+            <w:tcBorders>
+              <w:top w:val="single" w:sz="4" w:space="0" w:color="FFFFFF" w:themeColor="background1"/>
+              <w:left w:val="nil"/>
+              <w:bottom w:val="single" w:sz="4" w:space="0" w:color="FFFFFF" w:themeColor="background1"/>
+              <w:right w:val="nil"/>
+            </w:tcBorders>
+          </w:tcPr>
+          <w:p>
+            <w:pPr>
+              <w:pStyle w:val="Notes"/>
+              <w:cnfStyle w:val="000000100000" w:firstRow="0" w:lastRow="0" w:firstColumn="0" w:lastColumn="0" w:oddVBand="0" w:evenVBand="0" w:oddHBand="1" w:evenHBand="0" w:firstRowFirstColumn="0" w:firstRowLastColumn="0" w:lastRowFirstColumn="0" w:lastRowLastColumn="0"/>
+              <w:rPr>
+                <w:rFonts w:asciiTheme="minorHAnsi" w:hAnsiTheme="minorHAnsi" w:cstheme="minorHAnsi"/>
+                <w:sz w:val="24"/>
+                <w:szCs w:val="24"/>
+              </w:rPr>
+            </w:pPr>
+          </w:p>
+        </w:tc>
+      </w:tr>
+      <w:tr>
+        <w:tc>
+          <w:tcPr>
+            <w:cnfStyle w:val="001000000000" w:firstRow="0" w:lastRow="0" w:firstColumn="1" w:lastColumn="0" w:oddVBand="0" w:evenVBand="0" w:oddHBand="0" w:evenHBand="0" w:firstRowFirstColumn="0" w:firstRowLastColumn="0" w:lastRowFirstColumn="0" w:lastRowLastColumn="0"/>
+            <w:tcW w:w="1526" w:type="dxa"/>
+            <w:tcBorders>
+              <w:top w:val="single" w:sz="4" w:space="0" w:color="FFFFFF" w:themeColor="background1"/>
+              <w:left w:val="nil"/>
+              <w:bottom w:val="nil"/>
+              <w:right w:val="nil"/>
+            </w:tcBorders>
+            <w:shd w:val="clear" w:color="auto" w:fill="1F497D" w:themeFill="text2"/>
+            <w:hideMark/>
+          </w:tcPr>
+          <w:p>
+            <w:pPr>
+              <w:rPr>
+                <w:rStyle w:val="Textoennegrita"/>
+              </w:rPr>
+            </w:pPr>
+            <w:r>
+              <w:rPr>
+                <w:rStyle w:val="Textoennegrita"/>
+              </w:rPr>
+              <w:t>Notes</w:t>
+            </w:r>
+          </w:p>
+        </w:tc>
+        <w:tc>
+          <w:tcPr>
+            <w:tcW w:w="7716" w:type="dxa"/>
+            <w:tcBorders>
+              <w:top w:val="single" w:sz="4" w:space="0" w:color="FFFFFF" w:themeColor="background1"/>
+              <w:left w:val="nil"/>
+              <w:bottom w:val="nil"/>
+              <w:right w:val="nil"/>
+            </w:tcBorders>
+            <w:hideMark/>
+          </w:tcPr>
+          <w:p>
+            <w:pPr>
+              <w:pStyle w:val="Notes"/>
+              <w:cnfStyle w:val="000000000000" w:firstRow="0" w:lastRow="0" w:firstColumn="0" w:lastColumn="0" w:oddVBand="0" w:evenVBand="0" w:oddHBand="0" w:evenHBand="0" w:firstRowFirstColumn="0" w:firstRowLastColumn="0" w:lastRowFirstColumn="0" w:lastRowLastColumn="0"/>
+              <w:rPr>
+                <w:rFonts w:asciiTheme="minorHAnsi" w:hAnsiTheme="minorHAnsi" w:cstheme="minorHAnsi"/>
+                <w:sz w:val="24"/>
+                <w:szCs w:val="24"/>
+              </w:rPr>
+            </w:pPr>
+            <w:r>
+              <w:rPr>
+                <w:rFonts w:asciiTheme="minorHAnsi" w:hAnsiTheme="minorHAnsi" w:cstheme="minorHAnsi"/>
+                <w:sz w:val="24"/>
+                <w:szCs w:val="24"/>
+              </w:rPr>
+              <w:t>None</w:t>
+            </w:r>
+          </w:p>
+        </w:tc>
+      </w:tr>
+    </w:tbl>
     <w:p/>
-    <w:p/>
-    <w:p/>
-    <w:p>
-      <w:pPr>
-        <w:rPr>
-          <w:lang w:val="es-ES"/>
-        </w:rPr>
-      </w:pPr>
-    </w:p>
-    <w:p>
-      <w:pPr>
-        <w:rPr>
-          <w:lang w:val="es-ES"/>
-        </w:rPr>
-      </w:pPr>
-    </w:p>
+    <w:tbl>
+      <w:tblPr>
+        <w:tblStyle w:val="Cuadrculavistosa-nfasis1"/>
+        <w:tblW w:w="0" w:type="auto"/>
+        <w:tblLook w:val="04A0" w:firstRow="1" w:lastRow="0" w:firstColumn="1" w:lastColumn="0" w:noHBand="0" w:noVBand="1"/>
+      </w:tblPr>
+      <w:tblGrid>
+        <w:gridCol w:w="1517"/>
+        <w:gridCol w:w="7509"/>
+      </w:tblGrid>
+      <w:tr>
+        <w:trPr>
+          <w:cnfStyle w:val="100000000000" w:firstRow="1" w:lastRow="0" w:firstColumn="0" w:lastColumn="0" w:oddVBand="0" w:evenVBand="0" w:oddHBand="0" w:evenHBand="0" w:firstRowFirstColumn="0" w:firstRowLastColumn="0" w:lastRowFirstColumn="0" w:lastRowLastColumn="0"/>
+        </w:trPr>
+        <w:tc>
+          <w:tcPr>
+            <w:cnfStyle w:val="001000000100" w:firstRow="0" w:lastRow="0" w:firstColumn="1" w:lastColumn="0" w:oddVBand="0" w:evenVBand="0" w:oddHBand="0" w:evenHBand="0" w:firstRowFirstColumn="1" w:firstRowLastColumn="0" w:lastRowFirstColumn="0" w:lastRowLastColumn="0"/>
+            <w:tcW w:w="9242" w:type="dxa"/>
+            <w:gridSpan w:val="2"/>
+            <w:tcBorders>
+              <w:top w:val="nil"/>
+              <w:left w:val="nil"/>
+              <w:bottom w:val="single" w:sz="4" w:space="0" w:color="FFFFFF" w:themeColor="background1"/>
+              <w:right w:val="nil"/>
+            </w:tcBorders>
+            <w:shd w:val="clear" w:color="auto" w:fill="1F497D" w:themeFill="text2"/>
+            <w:hideMark/>
+          </w:tcPr>
+          <w:p>
+            <w:pPr>
+              <w:rPr>
+                <w:rStyle w:val="Textoennegrita"/>
+              </w:rPr>
+            </w:pPr>
+            <w:r>
+              <w:rPr>
+                <w:rStyle w:val="Textoennegrita"/>
+              </w:rPr>
+              <w:t>Test &lt;#</w:t>
+            </w:r>
+            <w:r>
+              <w:rPr>
+                <w:rStyle w:val="Textoennegrita"/>
+              </w:rPr>
+              <w:t>3</w:t>
+            </w:r>
+            <w:r>
+              <w:rPr>
+                <w:rStyle w:val="Textoennegrita"/>
+              </w:rPr>
+              <w:t xml:space="preserve">&gt; </w:t>
+            </w:r>
+          </w:p>
+        </w:tc>
+      </w:tr>
+      <w:tr>
+        <w:trPr>
+          <w:cnfStyle w:val="000000100000" w:firstRow="0" w:lastRow="0" w:firstColumn="0" w:lastColumn="0" w:oddVBand="0" w:evenVBand="0" w:oddHBand="1" w:evenHBand="0" w:firstRowFirstColumn="0" w:firstRowLastColumn="0" w:lastRowFirstColumn="0" w:lastRowLastColumn="0"/>
+        </w:trPr>
+        <w:tc>
+          <w:tcPr>
+            <w:cnfStyle w:val="001000000000" w:firstRow="0" w:lastRow="0" w:firstColumn="1" w:lastColumn="0" w:oddVBand="0" w:evenVBand="0" w:oddHBand="0" w:evenHBand="0" w:firstRowFirstColumn="0" w:firstRowLastColumn="0" w:lastRowFirstColumn="0" w:lastRowLastColumn="0"/>
+            <w:tcW w:w="1526" w:type="dxa"/>
+            <w:tcBorders>
+              <w:top w:val="single" w:sz="4" w:space="0" w:color="FFFFFF" w:themeColor="background1"/>
+              <w:left w:val="nil"/>
+              <w:bottom w:val="single" w:sz="4" w:space="0" w:color="FFFFFF" w:themeColor="background1"/>
+              <w:right w:val="nil"/>
+            </w:tcBorders>
+            <w:shd w:val="clear" w:color="auto" w:fill="1F497D" w:themeFill="text2"/>
+            <w:hideMark/>
+          </w:tcPr>
+          <w:p>
+            <w:pPr>
+              <w:rPr>
+                <w:rStyle w:val="Textoennegrita"/>
+              </w:rPr>
+            </w:pPr>
+            <w:r>
+              <w:rPr>
+                <w:rStyle w:val="Textoennegrita"/>
+              </w:rPr>
+              <w:t>Description</w:t>
+            </w:r>
+          </w:p>
+        </w:tc>
+        <w:tc>
+          <w:tcPr>
+            <w:tcW w:w="7716" w:type="dxa"/>
+            <w:tcBorders>
+              <w:top w:val="single" w:sz="4" w:space="0" w:color="FFFFFF" w:themeColor="background1"/>
+              <w:left w:val="nil"/>
+              <w:bottom w:val="single" w:sz="4" w:space="0" w:color="FFFFFF" w:themeColor="background1"/>
+              <w:right w:val="nil"/>
+            </w:tcBorders>
+            <w:hideMark/>
+          </w:tcPr>
+          <w:p>
+            <w:pPr>
+              <w:pStyle w:val="Notes"/>
+              <w:cnfStyle w:val="000000100000" w:firstRow="0" w:lastRow="0" w:firstColumn="0" w:lastColumn="0" w:oddVBand="0" w:evenVBand="0" w:oddHBand="1" w:evenHBand="0" w:firstRowFirstColumn="0" w:firstRowLastColumn="0" w:lastRowFirstColumn="0" w:lastRowLastColumn="0"/>
+              <w:rPr>
+                <w:rFonts w:asciiTheme="minorHAnsi" w:hAnsiTheme="minorHAnsi" w:cstheme="minorHAnsi"/>
+                <w:sz w:val="24"/>
+                <w:szCs w:val="24"/>
+              </w:rPr>
+            </w:pPr>
+            <w:r>
+              <w:rPr>
+                <w:rFonts w:asciiTheme="minorHAnsi" w:hAnsiTheme="minorHAnsi" w:cstheme="minorHAnsi"/>
+                <w:sz w:val="24"/>
+                <w:szCs w:val="24"/>
+              </w:rPr>
+              <w:t>Click on “</w:t>
+            </w:r>
+            <w:r>
+              <w:rPr>
+                <w:rFonts w:asciiTheme="minorHAnsi" w:hAnsiTheme="minorHAnsi" w:cstheme="minorHAnsi"/>
+                <w:sz w:val="24"/>
+                <w:szCs w:val="24"/>
+              </w:rPr>
+              <w:t>Rookie&gt; My applications</w:t>
+            </w:r>
+            <w:r>
+              <w:rPr>
+                <w:rFonts w:asciiTheme="minorHAnsi" w:hAnsiTheme="minorHAnsi" w:cstheme="minorHAnsi"/>
+                <w:sz w:val="24"/>
+                <w:szCs w:val="24"/>
+              </w:rPr>
+              <w:t xml:space="preserve">”, then on </w:t>
+            </w:r>
+            <w:r>
+              <w:rPr>
+                <w:rFonts w:asciiTheme="minorHAnsi" w:hAnsiTheme="minorHAnsi" w:cstheme="minorHAnsi"/>
+                <w:sz w:val="24"/>
+                <w:szCs w:val="24"/>
+              </w:rPr>
+              <w:t xml:space="preserve">any </w:t>
+            </w:r>
+            <w:r>
+              <w:rPr>
+                <w:rFonts w:asciiTheme="minorHAnsi" w:hAnsiTheme="minorHAnsi" w:cstheme="minorHAnsi"/>
+                <w:sz w:val="24"/>
+                <w:szCs w:val="24"/>
+              </w:rPr>
+              <w:t xml:space="preserve">application </w:t>
+            </w:r>
+            <w:r>
+              <w:rPr>
+                <w:rFonts w:asciiTheme="minorHAnsi" w:hAnsiTheme="minorHAnsi" w:cstheme="minorHAnsi"/>
+                <w:sz w:val="24"/>
+                <w:szCs w:val="24"/>
+              </w:rPr>
+              <w:t>click on “</w:t>
+            </w:r>
+            <w:r>
+              <w:rPr>
+                <w:rFonts w:asciiTheme="minorHAnsi" w:hAnsiTheme="minorHAnsi" w:cstheme="minorHAnsi"/>
+                <w:sz w:val="24"/>
+                <w:szCs w:val="24"/>
+              </w:rPr>
+              <w:t>Show Application</w:t>
+            </w:r>
+            <w:r>
+              <w:rPr>
+                <w:rFonts w:asciiTheme="minorHAnsi" w:hAnsiTheme="minorHAnsi" w:cstheme="minorHAnsi"/>
+                <w:sz w:val="24"/>
+                <w:szCs w:val="24"/>
+              </w:rPr>
+              <w:t>”.</w:t>
+            </w:r>
+          </w:p>
+        </w:tc>
+      </w:tr>
+      <w:tr>
+        <w:tc>
+          <w:tcPr>
+            <w:cnfStyle w:val="001000000000" w:firstRow="0" w:lastRow="0" w:firstColumn="1" w:lastColumn="0" w:oddVBand="0" w:evenVBand="0" w:oddHBand="0" w:evenHBand="0" w:firstRowFirstColumn="0" w:firstRowLastColumn="0" w:lastRowFirstColumn="0" w:lastRowLastColumn="0"/>
+            <w:tcW w:w="1526" w:type="dxa"/>
+            <w:tcBorders>
+              <w:top w:val="single" w:sz="4" w:space="0" w:color="FFFFFF" w:themeColor="background1"/>
+              <w:left w:val="nil"/>
+              <w:bottom w:val="single" w:sz="4" w:space="0" w:color="FFFFFF" w:themeColor="background1"/>
+              <w:right w:val="nil"/>
+            </w:tcBorders>
+            <w:shd w:val="clear" w:color="auto" w:fill="1F497D" w:themeFill="text2"/>
+            <w:hideMark/>
+          </w:tcPr>
+          <w:p>
+            <w:pPr>
+              <w:rPr>
+                <w:rStyle w:val="Textoennegrita"/>
+              </w:rPr>
+            </w:pPr>
+            <w:r>
+              <w:rPr>
+                <w:rStyle w:val="Textoennegrita"/>
+              </w:rPr>
+              <w:t>Expected</w:t>
+            </w:r>
+          </w:p>
+        </w:tc>
+        <w:tc>
+          <w:tcPr>
+            <w:tcW w:w="7716" w:type="dxa"/>
+            <w:tcBorders>
+              <w:top w:val="single" w:sz="4" w:space="0" w:color="FFFFFF" w:themeColor="background1"/>
+              <w:left w:val="nil"/>
+              <w:bottom w:val="single" w:sz="4" w:space="0" w:color="FFFFFF" w:themeColor="background1"/>
+              <w:right w:val="nil"/>
+            </w:tcBorders>
+            <w:hideMark/>
+          </w:tcPr>
+          <w:p>
+            <w:pPr>
+              <w:pStyle w:val="Notes"/>
+              <w:cnfStyle w:val="000000000000" w:firstRow="0" w:lastRow="0" w:firstColumn="0" w:lastColumn="0" w:oddVBand="0" w:evenVBand="0" w:oddHBand="0" w:evenHBand="0" w:firstRowFirstColumn="0" w:firstRowLastColumn="0" w:lastRowFirstColumn="0" w:lastRowLastColumn="0"/>
+              <w:rPr>
+                <w:rFonts w:asciiTheme="minorHAnsi" w:hAnsiTheme="minorHAnsi" w:cstheme="minorHAnsi"/>
+                <w:sz w:val="24"/>
+                <w:szCs w:val="24"/>
+              </w:rPr>
+            </w:pPr>
+            <w:r>
+              <w:rPr>
+                <w:rFonts w:asciiTheme="minorHAnsi" w:hAnsiTheme="minorHAnsi" w:cstheme="minorHAnsi"/>
+                <w:sz w:val="24"/>
+                <w:szCs w:val="24"/>
+              </w:rPr>
+              <w:t xml:space="preserve">The system must redirect you to the </w:t>
+            </w:r>
+            <w:r>
+              <w:rPr>
+                <w:rFonts w:asciiTheme="minorHAnsi" w:hAnsiTheme="minorHAnsi" w:cstheme="minorHAnsi"/>
+                <w:sz w:val="24"/>
+                <w:szCs w:val="24"/>
+              </w:rPr>
+              <w:t>show</w:t>
+            </w:r>
+            <w:r>
+              <w:rPr>
+                <w:rFonts w:asciiTheme="minorHAnsi" w:hAnsiTheme="minorHAnsi" w:cstheme="minorHAnsi"/>
+                <w:sz w:val="24"/>
+                <w:szCs w:val="24"/>
+              </w:rPr>
+              <w:t xml:space="preserve"> </w:t>
+            </w:r>
+            <w:r>
+              <w:rPr>
+                <w:rFonts w:asciiTheme="minorHAnsi" w:hAnsiTheme="minorHAnsi" w:cstheme="minorHAnsi"/>
+                <w:sz w:val="24"/>
+                <w:szCs w:val="24"/>
+              </w:rPr>
+              <w:t>the</w:t>
+            </w:r>
+            <w:r>
+              <w:rPr>
+                <w:rFonts w:asciiTheme="minorHAnsi" w:hAnsiTheme="minorHAnsi" w:cstheme="minorHAnsi"/>
+                <w:sz w:val="24"/>
+                <w:szCs w:val="24"/>
+              </w:rPr>
+              <w:t xml:space="preserve"> </w:t>
+            </w:r>
+            <w:r>
+              <w:rPr>
+                <w:rFonts w:asciiTheme="minorHAnsi" w:hAnsiTheme="minorHAnsi" w:cstheme="minorHAnsi"/>
+                <w:sz w:val="24"/>
+                <w:szCs w:val="24"/>
+              </w:rPr>
+              <w:t>applications and you will see the application.</w:t>
+            </w:r>
+          </w:p>
+        </w:tc>
+      </w:tr>
+      <w:tr>
+        <w:trPr>
+          <w:cnfStyle w:val="000000100000" w:firstRow="0" w:lastRow="0" w:firstColumn="0" w:lastColumn="0" w:oddVBand="0" w:evenVBand="0" w:oddHBand="1" w:evenHBand="0" w:firstRowFirstColumn="0" w:firstRowLastColumn="0" w:lastRowFirstColumn="0" w:lastRowLastColumn="0"/>
+        </w:trPr>
+        <w:tc>
+          <w:tcPr>
+            <w:cnfStyle w:val="001000000000" w:firstRow="0" w:lastRow="0" w:firstColumn="1" w:lastColumn="0" w:oddVBand="0" w:evenVBand="0" w:oddHBand="0" w:evenHBand="0" w:firstRowFirstColumn="0" w:firstRowLastColumn="0" w:lastRowFirstColumn="0" w:lastRowLastColumn="0"/>
+            <w:tcW w:w="1526" w:type="dxa"/>
+            <w:tcBorders>
+              <w:top w:val="single" w:sz="4" w:space="0" w:color="FFFFFF" w:themeColor="background1"/>
+              <w:left w:val="nil"/>
+              <w:bottom w:val="single" w:sz="4" w:space="0" w:color="FFFFFF" w:themeColor="background1"/>
+              <w:right w:val="nil"/>
+            </w:tcBorders>
+            <w:shd w:val="clear" w:color="auto" w:fill="1F497D" w:themeFill="text2"/>
+            <w:hideMark/>
+          </w:tcPr>
+          <w:p>
+            <w:pPr>
+              <w:rPr>
+                <w:rStyle w:val="Textoennegrita"/>
+              </w:rPr>
+            </w:pPr>
+            <w:r>
+              <w:rPr>
+                <w:rStyle w:val="Textoennegrita"/>
+              </w:rPr>
+              <w:t>Outcome</w:t>
+            </w:r>
+          </w:p>
+        </w:tc>
+        <w:tc>
+          <w:tcPr>
+            <w:tcW w:w="7716" w:type="dxa"/>
+            <w:tcBorders>
+              <w:top w:val="single" w:sz="4" w:space="0" w:color="FFFFFF" w:themeColor="background1"/>
+              <w:left w:val="nil"/>
+              <w:bottom w:val="single" w:sz="4" w:space="0" w:color="FFFFFF" w:themeColor="background1"/>
+              <w:right w:val="nil"/>
+            </w:tcBorders>
+          </w:tcPr>
+          <w:p>
+            <w:pPr>
+              <w:pStyle w:val="Notes"/>
+              <w:cnfStyle w:val="000000100000" w:firstRow="0" w:lastRow="0" w:firstColumn="0" w:lastColumn="0" w:oddVBand="0" w:evenVBand="0" w:oddHBand="1" w:evenHBand="0" w:firstRowFirstColumn="0" w:firstRowLastColumn="0" w:lastRowFirstColumn="0" w:lastRowLastColumn="0"/>
+              <w:rPr>
+                <w:rFonts w:asciiTheme="minorHAnsi" w:hAnsiTheme="minorHAnsi" w:cstheme="minorHAnsi"/>
+                <w:sz w:val="24"/>
+                <w:szCs w:val="24"/>
+              </w:rPr>
+            </w:pPr>
+          </w:p>
+        </w:tc>
+      </w:tr>
+      <w:tr>
+        <w:tc>
+          <w:tcPr>
+            <w:cnfStyle w:val="001000000000" w:firstRow="0" w:lastRow="0" w:firstColumn="1" w:lastColumn="0" w:oddVBand="0" w:evenVBand="0" w:oddHBand="0" w:evenHBand="0" w:firstRowFirstColumn="0" w:firstRowLastColumn="0" w:lastRowFirstColumn="0" w:lastRowLastColumn="0"/>
+            <w:tcW w:w="1526" w:type="dxa"/>
+            <w:tcBorders>
+              <w:top w:val="single" w:sz="4" w:space="0" w:color="FFFFFF" w:themeColor="background1"/>
+              <w:left w:val="nil"/>
+              <w:bottom w:val="nil"/>
+              <w:right w:val="nil"/>
+            </w:tcBorders>
+            <w:shd w:val="clear" w:color="auto" w:fill="1F497D" w:themeFill="text2"/>
+            <w:hideMark/>
+          </w:tcPr>
+          <w:p>
+            <w:pPr>
+              <w:rPr>
+                <w:rStyle w:val="Textoennegrita"/>
+              </w:rPr>
+            </w:pPr>
+            <w:r>
+              <w:rPr>
+                <w:rStyle w:val="Textoennegrita"/>
+              </w:rPr>
+              <w:t>Notes</w:t>
+            </w:r>
+          </w:p>
+        </w:tc>
+        <w:tc>
+          <w:tcPr>
+            <w:tcW w:w="7716" w:type="dxa"/>
+            <w:tcBorders>
+              <w:top w:val="single" w:sz="4" w:space="0" w:color="FFFFFF" w:themeColor="background1"/>
+              <w:left w:val="nil"/>
+              <w:bottom w:val="nil"/>
+              <w:right w:val="nil"/>
+            </w:tcBorders>
+            <w:hideMark/>
+          </w:tcPr>
+          <w:p>
+            <w:pPr>
+              <w:pStyle w:val="Notes"/>
+              <w:cnfStyle w:val="000000000000" w:firstRow="0" w:lastRow="0" w:firstColumn="0" w:lastColumn="0" w:oddVBand="0" w:evenVBand="0" w:oddHBand="0" w:evenHBand="0" w:firstRowFirstColumn="0" w:firstRowLastColumn="0" w:lastRowFirstColumn="0" w:lastRowLastColumn="0"/>
+              <w:rPr>
+                <w:rFonts w:asciiTheme="minorHAnsi" w:hAnsiTheme="minorHAnsi" w:cstheme="minorHAnsi"/>
+                <w:sz w:val="24"/>
+                <w:szCs w:val="24"/>
+              </w:rPr>
+            </w:pPr>
+            <w:r>
+              <w:rPr>
+                <w:rFonts w:asciiTheme="minorHAnsi" w:hAnsiTheme="minorHAnsi" w:cstheme="minorHAnsi"/>
+                <w:sz w:val="24"/>
+                <w:szCs w:val="24"/>
+              </w:rPr>
+              <w:t>None</w:t>
+            </w:r>
+          </w:p>
+        </w:tc>
+      </w:tr>
+    </w:tbl>
     <w:p/>
     <w:p>
       <w:pPr>
@@ -15554,6 +17973,325 @@
         <w:jc w:val="right"/>
       </w:pPr>
     </w:p>
+    <w:tbl>
+      <w:tblPr>
+        <w:tblStyle w:val="Cuadrculavistosa-nfasis1"/>
+        <w:tblW w:w="0" w:type="auto"/>
+        <w:tblLook w:val="06A0" w:firstRow="1" w:lastRow="0" w:firstColumn="1" w:lastColumn="0" w:noHBand="1" w:noVBand="1"/>
+      </w:tblPr>
+      <w:tblGrid>
+        <w:gridCol w:w="1514"/>
+        <w:gridCol w:w="7512"/>
+      </w:tblGrid>
+      <w:tr>
+        <w:trPr>
+          <w:cnfStyle w:val="100000000000" w:firstRow="1" w:lastRow="0" w:firstColumn="0" w:lastColumn="0" w:oddVBand="0" w:evenVBand="0" w:oddHBand="0" w:evenHBand="0" w:firstRowFirstColumn="0" w:firstRowLastColumn="0" w:lastRowFirstColumn="0" w:lastRowLastColumn="0"/>
+        </w:trPr>
+        <w:tc>
+          <w:tcPr>
+            <w:cnfStyle w:val="001000000100" w:firstRow="0" w:lastRow="0" w:firstColumn="1" w:lastColumn="0" w:oddVBand="0" w:evenVBand="0" w:oddHBand="0" w:evenHBand="0" w:firstRowFirstColumn="1" w:firstRowLastColumn="0" w:lastRowFirstColumn="0" w:lastRowLastColumn="0"/>
+            <w:tcW w:w="9242" w:type="dxa"/>
+            <w:gridSpan w:val="2"/>
+            <w:tcBorders>
+              <w:top w:val="nil"/>
+              <w:bottom w:val="single" w:sz="4" w:space="0" w:color="FFFFFF" w:themeColor="background1"/>
+            </w:tcBorders>
+            <w:shd w:val="clear" w:color="auto" w:fill="1F497D" w:themeFill="text2"/>
+          </w:tcPr>
+          <w:p>
+            <w:pPr>
+              <w:rPr>
+                <w:rStyle w:val="Textoennegrita"/>
+              </w:rPr>
+            </w:pPr>
+            <w:r>
+              <w:rPr>
+                <w:rStyle w:val="Textoennegrita"/>
+              </w:rPr>
+              <w:t>Test</w:t>
+            </w:r>
+            <w:r>
+              <w:rPr>
+                <w:rStyle w:val="Textoennegrita"/>
+              </w:rPr>
+              <w:t xml:space="preserve"> &lt;#</w:t>
+            </w:r>
+            <w:r>
+              <w:rPr>
+                <w:rStyle w:val="Textoennegrita"/>
+              </w:rPr>
+              <w:t>5</w:t>
+            </w:r>
+            <w:r>
+              <w:rPr>
+                <w:rStyle w:val="Textoennegrita"/>
+              </w:rPr>
+              <w:t xml:space="preserve">&gt; </w:t>
+            </w:r>
+          </w:p>
+        </w:tc>
+      </w:tr>
+      <w:tr>
+        <w:tc>
+          <w:tcPr>
+            <w:cnfStyle w:val="001000000000" w:firstRow="0" w:lastRow="0" w:firstColumn="1" w:lastColumn="0" w:oddVBand="0" w:evenVBand="0" w:oddHBand="0" w:evenHBand="0" w:firstRowFirstColumn="0" w:firstRowLastColumn="0" w:lastRowFirstColumn="0" w:lastRowLastColumn="0"/>
+            <w:tcW w:w="1526" w:type="dxa"/>
+            <w:tcBorders>
+              <w:top w:val="single" w:sz="4" w:space="0" w:color="FFFFFF" w:themeColor="background1"/>
+              <w:bottom w:val="single" w:sz="4" w:space="0" w:color="FFFFFF" w:themeColor="background1"/>
+            </w:tcBorders>
+            <w:shd w:val="clear" w:color="auto" w:fill="1F497D" w:themeFill="text2"/>
+          </w:tcPr>
+          <w:p>
+            <w:pPr>
+              <w:rPr>
+                <w:rStyle w:val="Textoennegrita"/>
+              </w:rPr>
+            </w:pPr>
+            <w:r>
+              <w:rPr>
+                <w:rStyle w:val="Textoennegrita"/>
+              </w:rPr>
+              <w:t>Description</w:t>
+            </w:r>
+          </w:p>
+        </w:tc>
+        <w:tc>
+          <w:tcPr>
+            <w:tcW w:w="7716" w:type="dxa"/>
+            <w:tcBorders>
+              <w:top w:val="single" w:sz="4" w:space="0" w:color="FFFFFF" w:themeColor="background1"/>
+              <w:bottom w:val="single" w:sz="4" w:space="0" w:color="FFFFFF" w:themeColor="background1"/>
+            </w:tcBorders>
+          </w:tcPr>
+          <w:p>
+            <w:pPr>
+              <w:pStyle w:val="Notes"/>
+              <w:cnfStyle w:val="000000000000" w:firstRow="0" w:lastRow="0" w:firstColumn="0" w:lastColumn="0" w:oddVBand="0" w:evenVBand="0" w:oddHBand="0" w:evenHBand="0" w:firstRowFirstColumn="0" w:firstRowLastColumn="0" w:lastRowFirstColumn="0" w:lastRowLastColumn="0"/>
+              <w:rPr>
+                <w:rFonts w:asciiTheme="minorHAnsi" w:hAnsiTheme="minorHAnsi" w:cstheme="minorHAnsi"/>
+                <w:sz w:val="24"/>
+                <w:szCs w:val="24"/>
+              </w:rPr>
+            </w:pPr>
+            <w:r>
+              <w:rPr>
+                <w:rFonts w:asciiTheme="minorHAnsi" w:hAnsiTheme="minorHAnsi" w:cstheme="minorHAnsi"/>
+                <w:sz w:val="24"/>
+                <w:szCs w:val="24"/>
+              </w:rPr>
+              <w:t>Click on “Positions Available”, then on the first row click on “Create audit”. The form must be filled in with the following data: text: ‘</w:t>
+            </w:r>
+            <w:r>
+              <w:rPr>
+                <w:rFonts w:asciiTheme="minorHAnsi" w:hAnsiTheme="minorHAnsi" w:cstheme="minorHAnsi"/>
+                <w:sz w:val="24"/>
+                <w:szCs w:val="24"/>
+              </w:rPr>
+              <w:t>&lt;script&gt;alert(‘hello</w:t>
+            </w:r>
+            <w:proofErr w:type="gramStart"/>
+            <w:r>
+              <w:rPr>
+                <w:rFonts w:asciiTheme="minorHAnsi" w:hAnsiTheme="minorHAnsi" w:cstheme="minorHAnsi"/>
+                <w:sz w:val="24"/>
+                <w:szCs w:val="24"/>
+              </w:rPr>
+              <w:t>’)&lt;</w:t>
+            </w:r>
+            <w:proofErr w:type="gramEnd"/>
+            <w:r>
+              <w:rPr>
+                <w:rFonts w:asciiTheme="minorHAnsi" w:hAnsiTheme="minorHAnsi" w:cstheme="minorHAnsi"/>
+                <w:sz w:val="24"/>
+                <w:szCs w:val="24"/>
+              </w:rPr>
+              <w:t>/script&gt;</w:t>
+            </w:r>
+            <w:r>
+              <w:rPr>
+                <w:rFonts w:asciiTheme="minorHAnsi" w:hAnsiTheme="minorHAnsi" w:cstheme="minorHAnsi"/>
+                <w:sz w:val="24"/>
+                <w:szCs w:val="24"/>
+              </w:rPr>
+              <w:t>, score: ‘5’, mode: ‘Draft Mode’. Finally click the “Save” button.</w:t>
+            </w:r>
+          </w:p>
+        </w:tc>
+      </w:tr>
+      <w:tr>
+        <w:tc>
+          <w:tcPr>
+            <w:cnfStyle w:val="001000000000" w:firstRow="0" w:lastRow="0" w:firstColumn="1" w:lastColumn="0" w:oddVBand="0" w:evenVBand="0" w:oddHBand="0" w:evenHBand="0" w:firstRowFirstColumn="0" w:firstRowLastColumn="0" w:lastRowFirstColumn="0" w:lastRowLastColumn="0"/>
+            <w:tcW w:w="1526" w:type="dxa"/>
+            <w:tcBorders>
+              <w:top w:val="single" w:sz="4" w:space="0" w:color="FFFFFF" w:themeColor="background1"/>
+              <w:bottom w:val="single" w:sz="4" w:space="0" w:color="FFFFFF" w:themeColor="background1"/>
+            </w:tcBorders>
+            <w:shd w:val="clear" w:color="auto" w:fill="1F497D" w:themeFill="text2"/>
+          </w:tcPr>
+          <w:p>
+            <w:pPr>
+              <w:rPr>
+                <w:rStyle w:val="Textoennegrita"/>
+              </w:rPr>
+            </w:pPr>
+            <w:r>
+              <w:rPr>
+                <w:rStyle w:val="Textoennegrita"/>
+              </w:rPr>
+              <w:t>Expected</w:t>
+            </w:r>
+          </w:p>
+        </w:tc>
+        <w:tc>
+          <w:tcPr>
+            <w:tcW w:w="7716" w:type="dxa"/>
+            <w:tcBorders>
+              <w:top w:val="single" w:sz="4" w:space="0" w:color="FFFFFF" w:themeColor="background1"/>
+              <w:bottom w:val="single" w:sz="4" w:space="0" w:color="FFFFFF" w:themeColor="background1"/>
+            </w:tcBorders>
+          </w:tcPr>
+          <w:p>
+            <w:pPr>
+              <w:pStyle w:val="Notes"/>
+              <w:cnfStyle w:val="000000000000" w:firstRow="0" w:lastRow="0" w:firstColumn="0" w:lastColumn="0" w:oddVBand="0" w:evenVBand="0" w:oddHBand="0" w:evenHBand="0" w:firstRowFirstColumn="0" w:firstRowLastColumn="0" w:lastRowFirstColumn="0" w:lastRowLastColumn="0"/>
+              <w:rPr>
+                <w:rFonts w:asciiTheme="minorHAnsi" w:hAnsiTheme="minorHAnsi" w:cstheme="minorHAnsi"/>
+                <w:sz w:val="24"/>
+                <w:szCs w:val="24"/>
+              </w:rPr>
+            </w:pPr>
+            <w:r>
+              <w:rPr>
+                <w:rFonts w:asciiTheme="minorHAnsi" w:hAnsiTheme="minorHAnsi" w:cstheme="minorHAnsi"/>
+                <w:sz w:val="24"/>
+                <w:szCs w:val="24"/>
+              </w:rPr>
+              <w:t>The system must</w:t>
+            </w:r>
+            <w:r>
+              <w:rPr>
+                <w:rFonts w:asciiTheme="minorHAnsi" w:hAnsiTheme="minorHAnsi" w:cstheme="minorHAnsi"/>
+                <w:sz w:val="24"/>
+                <w:szCs w:val="24"/>
+              </w:rPr>
+              <w:t xml:space="preserve"> notify you that it is an insecure HTML</w:t>
+            </w:r>
+            <w:bookmarkStart w:id="16" w:name="_GoBack"/>
+            <w:bookmarkEnd w:id="16"/>
+            <w:r>
+              <w:rPr>
+                <w:rFonts w:asciiTheme="minorHAnsi" w:hAnsiTheme="minorHAnsi" w:cstheme="minorHAnsi"/>
+                <w:sz w:val="24"/>
+                <w:szCs w:val="24"/>
+              </w:rPr>
+              <w:t>.</w:t>
+            </w:r>
+          </w:p>
+        </w:tc>
+      </w:tr>
+      <w:tr>
+        <w:tc>
+          <w:tcPr>
+            <w:cnfStyle w:val="001000000000" w:firstRow="0" w:lastRow="0" w:firstColumn="1" w:lastColumn="0" w:oddVBand="0" w:evenVBand="0" w:oddHBand="0" w:evenHBand="0" w:firstRowFirstColumn="0" w:firstRowLastColumn="0" w:lastRowFirstColumn="0" w:lastRowLastColumn="0"/>
+            <w:tcW w:w="1526" w:type="dxa"/>
+            <w:tcBorders>
+              <w:top w:val="single" w:sz="4" w:space="0" w:color="FFFFFF" w:themeColor="background1"/>
+              <w:bottom w:val="single" w:sz="4" w:space="0" w:color="FFFFFF" w:themeColor="background1"/>
+            </w:tcBorders>
+            <w:shd w:val="clear" w:color="auto" w:fill="1F497D" w:themeFill="text2"/>
+          </w:tcPr>
+          <w:p>
+            <w:pPr>
+              <w:rPr>
+                <w:rStyle w:val="Textoennegrita"/>
+              </w:rPr>
+            </w:pPr>
+            <w:r>
+              <w:rPr>
+                <w:rStyle w:val="Textoennegrita"/>
+              </w:rPr>
+              <w:t>Outcome</w:t>
+            </w:r>
+          </w:p>
+        </w:tc>
+        <w:tc>
+          <w:tcPr>
+            <w:tcW w:w="7716" w:type="dxa"/>
+            <w:tcBorders>
+              <w:top w:val="single" w:sz="4" w:space="0" w:color="FFFFFF" w:themeColor="background1"/>
+              <w:bottom w:val="single" w:sz="4" w:space="0" w:color="FFFFFF" w:themeColor="background1"/>
+            </w:tcBorders>
+          </w:tcPr>
+          <w:p>
+            <w:pPr>
+              <w:pStyle w:val="Notes"/>
+              <w:cnfStyle w:val="000000000000" w:firstRow="0" w:lastRow="0" w:firstColumn="0" w:lastColumn="0" w:oddVBand="0" w:evenVBand="0" w:oddHBand="0" w:evenHBand="0" w:firstRowFirstColumn="0" w:firstRowLastColumn="0" w:lastRowFirstColumn="0" w:lastRowLastColumn="0"/>
+              <w:rPr>
+                <w:rFonts w:asciiTheme="minorHAnsi" w:hAnsiTheme="minorHAnsi" w:cstheme="minorHAnsi"/>
+                <w:sz w:val="24"/>
+                <w:szCs w:val="24"/>
+              </w:rPr>
+            </w:pPr>
+          </w:p>
+        </w:tc>
+      </w:tr>
+      <w:tr>
+        <w:tc>
+          <w:tcPr>
+            <w:cnfStyle w:val="001000000000" w:firstRow="0" w:lastRow="0" w:firstColumn="1" w:lastColumn="0" w:oddVBand="0" w:evenVBand="0" w:oddHBand="0" w:evenHBand="0" w:firstRowFirstColumn="0" w:firstRowLastColumn="0" w:lastRowFirstColumn="0" w:lastRowLastColumn="0"/>
+            <w:tcW w:w="1526" w:type="dxa"/>
+            <w:tcBorders>
+              <w:top w:val="single" w:sz="4" w:space="0" w:color="FFFFFF" w:themeColor="background1"/>
+              <w:bottom w:val="nil"/>
+            </w:tcBorders>
+            <w:shd w:val="clear" w:color="auto" w:fill="1F497D" w:themeFill="text2"/>
+          </w:tcPr>
+          <w:p>
+            <w:pPr>
+              <w:rPr>
+                <w:rStyle w:val="Textoennegrita"/>
+              </w:rPr>
+            </w:pPr>
+            <w:r>
+              <w:rPr>
+                <w:rStyle w:val="Textoennegrita"/>
+              </w:rPr>
+              <w:t>Notes</w:t>
+            </w:r>
+          </w:p>
+        </w:tc>
+        <w:tc>
+          <w:tcPr>
+            <w:tcW w:w="7716" w:type="dxa"/>
+            <w:tcBorders>
+              <w:top w:val="single" w:sz="4" w:space="0" w:color="FFFFFF" w:themeColor="background1"/>
+              <w:bottom w:val="nil"/>
+            </w:tcBorders>
+          </w:tcPr>
+          <w:p>
+            <w:pPr>
+              <w:pStyle w:val="Notes"/>
+              <w:cnfStyle w:val="000000000000" w:firstRow="0" w:lastRow="0" w:firstColumn="0" w:lastColumn="0" w:oddVBand="0" w:evenVBand="0" w:oddHBand="0" w:evenHBand="0" w:firstRowFirstColumn="0" w:firstRowLastColumn="0" w:lastRowFirstColumn="0" w:lastRowLastColumn="0"/>
+              <w:rPr>
+                <w:rFonts w:asciiTheme="minorHAnsi" w:hAnsiTheme="minorHAnsi" w:cstheme="minorHAnsi"/>
+                <w:sz w:val="24"/>
+                <w:szCs w:val="24"/>
+              </w:rPr>
+            </w:pPr>
+            <w:r>
+              <w:rPr>
+                <w:rFonts w:asciiTheme="minorHAnsi" w:hAnsiTheme="minorHAnsi" w:cstheme="minorHAnsi"/>
+                <w:sz w:val="24"/>
+                <w:szCs w:val="24"/>
+              </w:rPr>
+              <w:t>None.</w:t>
+            </w:r>
+          </w:p>
+        </w:tc>
+      </w:tr>
+    </w:tbl>
     <w:p/>
     <w:p>
       <w:pPr>
@@ -15574,7 +18312,7 @@
       <w:pPr>
         <w:pStyle w:val="Ttulo1"/>
       </w:pPr>
-      <w:bookmarkStart w:id="16" w:name="_Toc8296738"/>
+      <w:bookmarkStart w:id="17" w:name="_Toc8296738"/>
       <w:r>
         <w:lastRenderedPageBreak/>
         <w:t>UC</w:t>
@@ -15588,7 +18326,7 @@
       <w:r>
         <w:t xml:space="preserve"> (Acme-Rookies)</w:t>
       </w:r>
-      <w:bookmarkEnd w:id="16"/>
+      <w:bookmarkEnd w:id="17"/>
     </w:p>
     <w:p/>
     <w:p>
@@ -16379,7 +19117,7 @@
       <w:pPr>
         <w:pStyle w:val="Ttulo1"/>
       </w:pPr>
-      <w:bookmarkStart w:id="17" w:name="_Toc8296739"/>
+      <w:bookmarkStart w:id="18" w:name="_Toc8296739"/>
       <w:r>
         <w:t>UC</w:t>
       </w:r>
@@ -16392,7 +19130,7 @@
       <w:r>
         <w:t xml:space="preserve"> (Acme-Rookies)</w:t>
       </w:r>
-      <w:bookmarkEnd w:id="17"/>
+      <w:bookmarkEnd w:id="18"/>
     </w:p>
     <w:p/>
     <w:p>
@@ -16981,7 +19719,7 @@
       <w:pPr>
         <w:pStyle w:val="Ttulo1"/>
       </w:pPr>
-      <w:bookmarkStart w:id="18" w:name="_Toc8296740"/>
+      <w:bookmarkStart w:id="19" w:name="_Toc8296740"/>
       <w:r>
         <w:lastRenderedPageBreak/>
         <w:t>UC</w:t>
@@ -16995,7 +19733,7 @@
       <w:r>
         <w:t xml:space="preserve"> (Acme-Rookies)</w:t>
       </w:r>
-      <w:bookmarkEnd w:id="18"/>
+      <w:bookmarkEnd w:id="19"/>
     </w:p>
     <w:p/>
     <w:p>
@@ -17363,7 +20101,7 @@
       <w:pPr>
         <w:pStyle w:val="Ttulo1"/>
       </w:pPr>
-      <w:bookmarkStart w:id="19" w:name="_Toc8296741"/>
+      <w:bookmarkStart w:id="20" w:name="_Toc8296741"/>
       <w:r>
         <w:lastRenderedPageBreak/>
         <w:t>UC</w:t>
@@ -17377,7 +20115,7 @@
       <w:r>
         <w:t xml:space="preserve"> (Acme-Rookies)</w:t>
       </w:r>
-      <w:bookmarkEnd w:id="19"/>
+      <w:bookmarkEnd w:id="20"/>
     </w:p>
     <w:p/>
     <w:p>
@@ -17761,7 +20499,7 @@
       <w:pPr>
         <w:pStyle w:val="Ttulo1"/>
       </w:pPr>
-      <w:bookmarkStart w:id="20" w:name="_Toc8296742"/>
+      <w:bookmarkStart w:id="21" w:name="_Toc8296742"/>
       <w:r>
         <w:lastRenderedPageBreak/>
         <w:t>UC</w:t>
@@ -17775,7 +20513,7 @@
       <w:r>
         <w:t xml:space="preserve"> (Acme-Rookies)</w:t>
       </w:r>
-      <w:bookmarkEnd w:id="20"/>
+      <w:bookmarkEnd w:id="21"/>
     </w:p>
     <w:p/>
     <w:p>
@@ -18152,7 +20890,7 @@
       <w:pPr>
         <w:pStyle w:val="Ttulo1"/>
       </w:pPr>
-      <w:bookmarkStart w:id="21" w:name="_Toc8296743"/>
+      <w:bookmarkStart w:id="22" w:name="_Toc8296743"/>
       <w:r>
         <w:lastRenderedPageBreak/>
         <w:t>UC</w:t>
@@ -18166,7 +20904,7 @@
       <w:r>
         <w:t xml:space="preserve"> (Acme-Rookies)</w:t>
       </w:r>
-      <w:bookmarkEnd w:id="21"/>
+      <w:bookmarkEnd w:id="22"/>
     </w:p>
     <w:p/>
     <w:p>
@@ -18952,7 +21690,7 @@
       <w:pPr>
         <w:pStyle w:val="Ttulo1"/>
       </w:pPr>
-      <w:bookmarkStart w:id="22" w:name="_Toc8296744"/>
+      <w:bookmarkStart w:id="23" w:name="_Toc8296744"/>
       <w:r>
         <w:lastRenderedPageBreak/>
         <w:t>UC</w:t>
@@ -18966,7 +21704,7 @@
       <w:r>
         <w:t xml:space="preserve"> (Acme-Rookies)</w:t>
       </w:r>
-      <w:bookmarkEnd w:id="22"/>
+      <w:bookmarkEnd w:id="23"/>
     </w:p>
     <w:p/>
     <w:p>
@@ -19668,13 +22406,7 @@
               <w:rPr>
                 <w:rStyle w:val="Textoennegrita"/>
               </w:rPr>
-              <w:t>10.2</w:t>
-            </w:r>
-            <w:r>
-              <w:rPr>
-                <w:rStyle w:val="Textoennegrita"/>
-              </w:rPr>
-              <w:t>.2</w:t>
+              <w:t>10.2.2</w:t>
             </w:r>
             <w:r>
               <w:rPr>
@@ -20706,14 +23438,14 @@
       <w:pPr>
         <w:pStyle w:val="Ttulo1"/>
       </w:pPr>
-      <w:bookmarkStart w:id="23" w:name="_Toc8295804"/>
-      <w:bookmarkStart w:id="24" w:name="_Toc8296745"/>
+      <w:bookmarkStart w:id="24" w:name="_Toc8295804"/>
+      <w:bookmarkStart w:id="25" w:name="_Toc8296745"/>
       <w:r>
         <w:lastRenderedPageBreak/>
         <w:t>UC11.1 Administrator’s Dashboard (Acme-Rookies)</w:t>
       </w:r>
-      <w:bookmarkEnd w:id="23"/>
       <w:bookmarkEnd w:id="24"/>
+      <w:bookmarkEnd w:id="25"/>
     </w:p>
     <w:p/>
     <w:p>
@@ -21281,7 +24013,7 @@
       <w:pPr>
         <w:pStyle w:val="Ttulo1"/>
       </w:pPr>
-      <w:bookmarkStart w:id="25" w:name="_Toc8296746"/>
+      <w:bookmarkStart w:id="26" w:name="_Toc8296746"/>
       <w:r>
         <w:lastRenderedPageBreak/>
         <w:t>UC</w:t>
@@ -21301,7 +24033,7 @@
       <w:r>
         <w:t xml:space="preserve"> (Acme-Rookies)</w:t>
       </w:r>
-      <w:bookmarkEnd w:id="25"/>
+      <w:bookmarkEnd w:id="26"/>
     </w:p>
     <w:p/>
     <w:p>
@@ -22370,13 +25102,7 @@
               <w:rPr>
                 <w:rStyle w:val="Textoennegrita"/>
               </w:rPr>
-              <w:t>13.2</w:t>
-            </w:r>
-            <w:r>
-              <w:rPr>
-                <w:rStyle w:val="Textoennegrita"/>
-              </w:rPr>
-              <w:t>.2</w:t>
+              <w:t>13.2.2</w:t>
             </w:r>
             <w:r>
               <w:rPr>
@@ -22532,8 +25258,6 @@
               </w:rPr>
               <w:t>.</w:t>
             </w:r>
-            <w:bookmarkStart w:id="26" w:name="_GoBack"/>
-            <w:bookmarkEnd w:id="26"/>
           </w:p>
         </w:tc>
       </w:tr>
@@ -25529,7 +28253,7 @@
 </file>
 
 <file path=customXml/itemProps1.xml><?xml version="1.0" encoding="utf-8"?>
-<ds:datastoreItem xmlns:ds="http://schemas.openxmlformats.org/officeDocument/2006/customXml" ds:itemID="{4E6532D9-004A-4BB4-9138-69030BBD7220}">
+<ds:datastoreItem xmlns:ds="http://schemas.openxmlformats.org/officeDocument/2006/customXml" ds:itemID="{51ED27A9-5362-4CAD-A8C5-57FDB5859331}">
   <ds:schemaRefs>
     <ds:schemaRef ds:uri="http://schemas.openxmlformats.org/officeDocument/2006/bibliography"/>
   </ds:schemaRefs>

</xml_diff>